<commit_message>
Updated the Installation Guide
</commit_message>
<xml_diff>
--- a/Code/Installation Guide.docx
+++ b/Code/Installation Guide.docx
@@ -6,9 +6,10 @@
       <w:pPr>
         <w:jc w:val="center"/>
         <w:rPr>
+          <w:rFonts w:ascii="Times New Roman" w:hAnsi="Times New Roman" w:cs="Times New Roman"/>
           <w:b/>
-          <w:sz w:val="64"/>
-          <w:szCs w:val="64"/>
+          <w:sz w:val="24"/>
+          <w:szCs w:val="24"/>
         </w:rPr>
       </w:pPr>
     </w:p>
@@ -16,9 +17,10 @@
       <w:pPr>
         <w:jc w:val="center"/>
         <w:rPr>
+          <w:rFonts w:ascii="Times New Roman" w:hAnsi="Times New Roman" w:cs="Times New Roman"/>
           <w:b/>
-          <w:sz w:val="64"/>
-          <w:szCs w:val="64"/>
+          <w:sz w:val="24"/>
+          <w:szCs w:val="24"/>
         </w:rPr>
       </w:pPr>
     </w:p>
@@ -26,9 +28,10 @@
       <w:pPr>
         <w:jc w:val="center"/>
         <w:rPr>
+          <w:rFonts w:ascii="Times New Roman" w:hAnsi="Times New Roman" w:cs="Times New Roman"/>
           <w:b/>
-          <w:sz w:val="64"/>
-          <w:szCs w:val="64"/>
+          <w:sz w:val="24"/>
+          <w:szCs w:val="24"/>
         </w:rPr>
       </w:pPr>
     </w:p>
@@ -36,9 +39,10 @@
       <w:pPr>
         <w:jc w:val="center"/>
         <w:rPr>
+          <w:rFonts w:ascii="Times New Roman" w:hAnsi="Times New Roman" w:cs="Times New Roman"/>
           <w:b/>
-          <w:sz w:val="64"/>
-          <w:szCs w:val="64"/>
+          <w:sz w:val="24"/>
+          <w:szCs w:val="24"/>
         </w:rPr>
       </w:pPr>
     </w:p>
@@ -46,16 +50,18 @@
       <w:pPr>
         <w:jc w:val="center"/>
         <w:rPr>
+          <w:rFonts w:ascii="Times New Roman" w:hAnsi="Times New Roman" w:cs="Times New Roman"/>
           <w:b/>
-          <w:sz w:val="64"/>
-          <w:szCs w:val="64"/>
-        </w:rPr>
-      </w:pPr>
-      <w:r>
-        <w:rPr>
+          <w:sz w:val="24"/>
+          <w:szCs w:val="24"/>
+        </w:rPr>
+      </w:pPr>
+      <w:r>
+        <w:rPr>
+          <w:rFonts w:ascii="Times New Roman" w:hAnsi="Times New Roman" w:cs="Times New Roman"/>
           <w:b/>
-          <w:sz w:val="64"/>
-          <w:szCs w:val="64"/>
+          <w:sz w:val="24"/>
+          <w:szCs w:val="24"/>
         </w:rPr>
         <w:t>Collaborative Platform</w:t>
       </w:r>
@@ -64,16 +70,18 @@
       <w:pPr>
         <w:jc w:val="center"/>
         <w:rPr>
+          <w:rFonts w:ascii="Times New Roman" w:hAnsi="Times New Roman" w:cs="Times New Roman"/>
           <w:b/>
-          <w:sz w:val="64"/>
-          <w:szCs w:val="64"/>
-        </w:rPr>
-      </w:pPr>
-      <w:r>
-        <w:rPr>
+          <w:sz w:val="24"/>
+          <w:szCs w:val="24"/>
+        </w:rPr>
+      </w:pPr>
+      <w:r>
+        <w:rPr>
+          <w:rFonts w:ascii="Times New Roman" w:hAnsi="Times New Roman" w:cs="Times New Roman"/>
           <w:b/>
-          <w:sz w:val="64"/>
-          <w:szCs w:val="64"/>
+          <w:sz w:val="24"/>
+          <w:szCs w:val="24"/>
         </w:rPr>
         <w:t>Installation Guide</w:t>
       </w:r>
@@ -81,22 +89,24 @@
     <w:p>
       <w:pPr>
         <w:rPr>
+          <w:rFonts w:ascii="Times New Roman" w:hAnsi="Times New Roman" w:cs="Times New Roman"/>
           <w:b/>
-          <w:sz w:val="64"/>
-          <w:szCs w:val="64"/>
-        </w:rPr>
-      </w:pPr>
-      <w:r>
-        <w:rPr>
+          <w:sz w:val="24"/>
+          <w:szCs w:val="24"/>
+        </w:rPr>
+      </w:pPr>
+      <w:r>
+        <w:rPr>
+          <w:rFonts w:ascii="Times New Roman" w:hAnsi="Times New Roman" w:cs="Times New Roman"/>
           <w:b/>
           <w:noProof/>
-          <w:sz w:val="64"/>
-          <w:szCs w:val="64"/>
+          <w:sz w:val="24"/>
+          <w:szCs w:val="24"/>
         </w:rPr>
         <mc:AlternateContent>
           <mc:Choice Requires="wps">
             <w:drawing>
-              <wp:anchor distT="0" distB="0" distL="114300" distR="114300" simplePos="0" relativeHeight="251658240" behindDoc="0" locked="0" layoutInCell="1" allowOverlap="1" wp14:anchorId="6E001C20" wp14:editId="1543F8E1">
+              <wp:anchor distT="0" distB="0" distL="114300" distR="114300" simplePos="0" relativeHeight="251659264" behindDoc="0" locked="0" layoutInCell="1" allowOverlap="1" wp14:anchorId="6E001C20" wp14:editId="1543F8E1">
                 <wp:simplePos x="0" y="0"/>
                 <wp:positionH relativeFrom="column">
                   <wp:posOffset>3771900</wp:posOffset>
@@ -258,7 +268,7 @@
                 <v:stroke joinstyle="miter"/>
                 <v:path gradientshapeok="t" o:connecttype="rect"/>
               </v:shapetype>
-              <v:shape id="Text Box 5" o:spid="_x0000_s1026" type="#_x0000_t202" style="position:absolute;margin-left:297pt;margin-top:230.7pt;width:214pt;height:66.75pt;z-index:251658240;visibility:visible;mso-wrap-style:square;mso-width-percent:0;mso-height-percent:0;mso-wrap-distance-left:9pt;mso-wrap-distance-top:0;mso-wrap-distance-right:9pt;mso-wrap-distance-bottom:0;mso-position-horizontal:absolute;mso-position-horizontal-relative:text;mso-position-vertical:absolute;mso-position-vertical-relative:text;mso-width-percent:0;mso-height-percent:0;mso-width-relative:margin;mso-height-relative:margin;v-text-anchor:top" o:gfxdata="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" fillcolor="white [3201]" stroked="f" strokeweight=".5pt">
+              <v:shape id="Text Box 5" o:spid="_x0000_s1026" type="#_x0000_t202" style="position:absolute;margin-left:297pt;margin-top:230.7pt;width:214pt;height:66.75pt;z-index:251659264;visibility:visible;mso-wrap-style:square;mso-width-percent:0;mso-height-percent:0;mso-wrap-distance-left:9pt;mso-wrap-distance-top:0;mso-wrap-distance-right:9pt;mso-wrap-distance-bottom:0;mso-position-horizontal:absolute;mso-position-horizontal-relative:text;mso-position-vertical:absolute;mso-position-vertical-relative:text;mso-width-percent:0;mso-height-percent:0;mso-width-relative:margin;mso-height-relative:margin;v-text-anchor:top" o:gfxdata="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" fillcolor="white [3201]" stroked="f" strokeweight=".5pt">
                 <v:textbox>
                   <w:txbxContent>
                     <w:p>
@@ -357,15 +367,16 @@
       </w:r>
       <w:r>
         <w:rPr>
+          <w:rFonts w:ascii="Times New Roman" w:hAnsi="Times New Roman" w:cs="Times New Roman"/>
           <w:b/>
           <w:noProof/>
-          <w:sz w:val="64"/>
-          <w:szCs w:val="64"/>
+          <w:sz w:val="24"/>
+          <w:szCs w:val="24"/>
         </w:rPr>
         <mc:AlternateContent>
           <mc:Choice Requires="wps">
             <w:drawing>
-              <wp:anchor distT="0" distB="0" distL="114300" distR="114300" simplePos="0" relativeHeight="251656192" behindDoc="0" locked="0" layoutInCell="1" allowOverlap="1" wp14:anchorId="0890B178" wp14:editId="31F4F507">
+              <wp:anchor distT="0" distB="0" distL="114300" distR="114300" simplePos="0" relativeHeight="251657216" behindDoc="0" locked="0" layoutInCell="1" allowOverlap="1" wp14:anchorId="0890B178" wp14:editId="31F4F507">
                 <wp:simplePos x="0" y="0"/>
                 <wp:positionH relativeFrom="column">
                   <wp:posOffset>3657600</wp:posOffset>
@@ -615,7 +626,7 @@
           </mc:Choice>
           <mc:Fallback>
             <w:pict>
-              <v:shape w14:anchorId="0890B178" id="Text Box 4" o:spid="_x0000_s1027" type="#_x0000_t202" style="position:absolute;margin-left:4in;margin-top:75.45pt;width:214pt;height:151.5pt;z-index:251656192;visibility:visible;mso-wrap-style:square;mso-width-percent:0;mso-height-percent:0;mso-wrap-distance-left:9pt;mso-wrap-distance-top:0;mso-wrap-distance-right:9pt;mso-wrap-distance-bottom:0;mso-position-horizontal:absolute;mso-position-horizontal-relative:text;mso-position-vertical:absolute;mso-position-vertical-relative:text;mso-width-percent:0;mso-height-percent:0;mso-width-relative:margin;mso-height-relative:margin;v-text-anchor:top" o:gfxdata="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" fillcolor="white [3201]" stroked="f" strokeweight=".5pt">
+              <v:shape w14:anchorId="0890B178" id="Text Box 4" o:spid="_x0000_s1027" type="#_x0000_t202" style="position:absolute;margin-left:4in;margin-top:75.45pt;width:214pt;height:151.5pt;z-index:251657216;visibility:visible;mso-wrap-style:square;mso-width-percent:0;mso-height-percent:0;mso-wrap-distance-left:9pt;mso-wrap-distance-top:0;mso-wrap-distance-right:9pt;mso-wrap-distance-bottom:0;mso-position-horizontal:absolute;mso-position-horizontal-relative:text;mso-position-vertical:absolute;mso-position-vertical-relative:text;mso-width-percent:0;mso-height-percent:0;mso-width-relative:margin;mso-height-relative:margin;v-text-anchor:top" o:gfxdata="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" fillcolor="white [3201]" stroked="f" strokeweight=".5pt">
                 <v:textbox>
                   <w:txbxContent>
                     <w:p>
@@ -806,27 +817,30 @@
       </w:r>
       <w:r>
         <w:rPr>
+          <w:rFonts w:ascii="Times New Roman" w:hAnsi="Times New Roman" w:cs="Times New Roman"/>
           <w:b/>
-          <w:sz w:val="64"/>
-          <w:szCs w:val="64"/>
+          <w:sz w:val="24"/>
+          <w:szCs w:val="24"/>
         </w:rPr>
         <w:br w:type="page"/>
       </w:r>
-      <w:bookmarkStart w:id="0" w:name="_GoBack"/>
-      <w:bookmarkEnd w:id="0"/>
     </w:p>
     <w:p>
       <w:pPr>
         <w:spacing w:after="0"/>
         <w:rPr>
+          <w:rFonts w:ascii="Times New Roman" w:hAnsi="Times New Roman" w:cs="Times New Roman"/>
           <w:b/>
-          <w:szCs w:val="18"/>
-        </w:rPr>
-      </w:pPr>
-      <w:r>
-        <w:rPr>
+          <w:sz w:val="24"/>
+          <w:szCs w:val="24"/>
+        </w:rPr>
+      </w:pPr>
+      <w:r>
+        <w:rPr>
+          <w:rFonts w:ascii="Times New Roman" w:hAnsi="Times New Roman" w:cs="Times New Roman"/>
           <w:b/>
-          <w:szCs w:val="18"/>
+          <w:sz w:val="24"/>
+          <w:szCs w:val="24"/>
         </w:rPr>
         <w:lastRenderedPageBreak/>
         <w:t xml:space="preserve">Server Minimum Requirements: </w:t>
@@ -841,14 +855,16 @@
         </w:numPr>
         <w:spacing w:after="0"/>
         <w:rPr>
-          <w:sz w:val="18"/>
-          <w:szCs w:val="18"/>
-        </w:rPr>
-      </w:pPr>
-      <w:r>
-        <w:rPr>
-          <w:sz w:val="18"/>
-          <w:szCs w:val="18"/>
+          <w:rFonts w:ascii="Times New Roman" w:hAnsi="Times New Roman" w:cs="Times New Roman"/>
+          <w:sz w:val="24"/>
+          <w:szCs w:val="24"/>
+        </w:rPr>
+      </w:pPr>
+      <w:r>
+        <w:rPr>
+          <w:rFonts w:ascii="Times New Roman" w:hAnsi="Times New Roman" w:cs="Times New Roman"/>
+          <w:sz w:val="24"/>
+          <w:szCs w:val="24"/>
         </w:rPr>
         <w:t>Software</w:t>
       </w:r>
@@ -862,14 +878,16 @@
         </w:numPr>
         <w:spacing w:after="0"/>
         <w:rPr>
-          <w:sz w:val="18"/>
-          <w:szCs w:val="18"/>
-        </w:rPr>
-      </w:pPr>
-      <w:r>
-        <w:rPr>
-          <w:sz w:val="18"/>
-          <w:szCs w:val="18"/>
+          <w:rFonts w:ascii="Times New Roman" w:hAnsi="Times New Roman" w:cs="Times New Roman"/>
+          <w:sz w:val="24"/>
+          <w:szCs w:val="24"/>
+        </w:rPr>
+      </w:pPr>
+      <w:r>
+        <w:rPr>
+          <w:rFonts w:ascii="Times New Roman" w:hAnsi="Times New Roman" w:cs="Times New Roman"/>
+          <w:sz w:val="24"/>
+          <w:szCs w:val="24"/>
         </w:rPr>
         <w:t>PHP 5.3.3 or later</w:t>
       </w:r>
@@ -883,14 +901,16 @@
         </w:numPr>
         <w:spacing w:after="0"/>
         <w:rPr>
-          <w:sz w:val="18"/>
-          <w:szCs w:val="18"/>
-        </w:rPr>
-      </w:pPr>
-      <w:r>
-        <w:rPr>
-          <w:sz w:val="18"/>
-          <w:szCs w:val="18"/>
+          <w:rFonts w:ascii="Times New Roman" w:hAnsi="Times New Roman" w:cs="Times New Roman"/>
+          <w:sz w:val="24"/>
+          <w:szCs w:val="24"/>
+        </w:rPr>
+      </w:pPr>
+      <w:r>
+        <w:rPr>
+          <w:rFonts w:ascii="Times New Roman" w:hAnsi="Times New Roman" w:cs="Times New Roman"/>
+          <w:sz w:val="24"/>
+          <w:szCs w:val="24"/>
         </w:rPr>
         <w:t>Apache/2.2.15 or later</w:t>
       </w:r>
@@ -904,14 +924,16 @@
         </w:numPr>
         <w:spacing w:after="0"/>
         <w:rPr>
-          <w:sz w:val="18"/>
-          <w:szCs w:val="18"/>
-        </w:rPr>
-      </w:pPr>
-      <w:r>
-        <w:rPr>
-          <w:sz w:val="18"/>
-          <w:szCs w:val="18"/>
+          <w:rFonts w:ascii="Times New Roman" w:hAnsi="Times New Roman" w:cs="Times New Roman"/>
+          <w:sz w:val="24"/>
+          <w:szCs w:val="24"/>
+        </w:rPr>
+      </w:pPr>
+      <w:r>
+        <w:rPr>
+          <w:rFonts w:ascii="Times New Roman" w:hAnsi="Times New Roman" w:cs="Times New Roman"/>
+          <w:sz w:val="24"/>
+          <w:szCs w:val="24"/>
         </w:rPr>
         <w:t>MySQL 5.1.73 or later</w:t>
       </w:r>
@@ -925,14 +947,16 @@
         </w:numPr>
         <w:spacing w:after="0"/>
         <w:rPr>
-          <w:sz w:val="18"/>
-          <w:szCs w:val="18"/>
-        </w:rPr>
-      </w:pPr>
-      <w:r>
-        <w:rPr>
-          <w:sz w:val="18"/>
-          <w:szCs w:val="18"/>
+          <w:rFonts w:ascii="Times New Roman" w:hAnsi="Times New Roman" w:cs="Times New Roman"/>
+          <w:sz w:val="24"/>
+          <w:szCs w:val="24"/>
+        </w:rPr>
+      </w:pPr>
+      <w:r>
+        <w:rPr>
+          <w:rFonts w:ascii="Times New Roman" w:hAnsi="Times New Roman" w:cs="Times New Roman"/>
+          <w:sz w:val="24"/>
+          <w:szCs w:val="24"/>
         </w:rPr>
         <w:t>Hardware</w:t>
       </w:r>
@@ -942,15 +966,17 @@
         <w:pStyle w:val="ListParagraph"/>
         <w:spacing w:after="0"/>
         <w:rPr>
-          <w:sz w:val="18"/>
-          <w:szCs w:val="18"/>
-        </w:rPr>
-      </w:pPr>
-      <w:r>
-        <w:rPr>
+          <w:rFonts w:ascii="Times New Roman" w:hAnsi="Times New Roman" w:cs="Times New Roman"/>
+          <w:sz w:val="24"/>
+          <w:szCs w:val="24"/>
+        </w:rPr>
+      </w:pPr>
+      <w:r>
+        <w:rPr>
+          <w:rFonts w:ascii="Times New Roman" w:hAnsi="Times New Roman" w:cs="Times New Roman"/>
           <w:noProof/>
-          <w:sz w:val="18"/>
-          <w:szCs w:val="18"/>
+          <w:sz w:val="24"/>
+          <w:szCs w:val="24"/>
         </w:rPr>
         <w:drawing>
           <wp:inline distT="0" distB="0" distL="0" distR="0">
@@ -1006,14 +1032,18 @@
       <w:pPr>
         <w:spacing w:after="0"/>
         <w:rPr>
+          <w:rFonts w:ascii="Times New Roman" w:hAnsi="Times New Roman" w:cs="Times New Roman"/>
           <w:b/>
-          <w:szCs w:val="18"/>
-        </w:rPr>
-      </w:pPr>
-      <w:r>
-        <w:rPr>
+          <w:sz w:val="24"/>
+          <w:szCs w:val="24"/>
+        </w:rPr>
+      </w:pPr>
+      <w:r>
+        <w:rPr>
+          <w:rFonts w:ascii="Times New Roman" w:hAnsi="Times New Roman" w:cs="Times New Roman"/>
           <w:b/>
-          <w:szCs w:val="18"/>
+          <w:sz w:val="24"/>
+          <w:szCs w:val="24"/>
         </w:rPr>
         <w:t>Installation Steps:</w:t>
       </w:r>
@@ -1027,14 +1057,16 @@
         </w:numPr>
         <w:spacing w:after="0"/>
         <w:rPr>
-          <w:sz w:val="18"/>
-          <w:szCs w:val="18"/>
-        </w:rPr>
-      </w:pPr>
-      <w:r>
-        <w:rPr>
-          <w:sz w:val="18"/>
-          <w:szCs w:val="18"/>
+          <w:rFonts w:ascii="Times New Roman" w:hAnsi="Times New Roman" w:cs="Times New Roman"/>
+          <w:sz w:val="24"/>
+          <w:szCs w:val="24"/>
+        </w:rPr>
+      </w:pPr>
+      <w:r>
+        <w:rPr>
+          <w:rFonts w:ascii="Times New Roman" w:hAnsi="Times New Roman" w:cs="Times New Roman"/>
+          <w:sz w:val="24"/>
+          <w:szCs w:val="24"/>
         </w:rPr>
         <w:t>Download and Install Eclipse</w:t>
       </w:r>
@@ -1048,14 +1080,16 @@
         </w:numPr>
         <w:spacing w:after="0"/>
         <w:rPr>
-          <w:sz w:val="18"/>
-          <w:szCs w:val="18"/>
-        </w:rPr>
-      </w:pPr>
-      <w:r>
-        <w:rPr>
-          <w:sz w:val="18"/>
-          <w:szCs w:val="18"/>
+          <w:rFonts w:ascii="Times New Roman" w:hAnsi="Times New Roman" w:cs="Times New Roman"/>
+          <w:sz w:val="24"/>
+          <w:szCs w:val="24"/>
+        </w:rPr>
+      </w:pPr>
+      <w:r>
+        <w:rPr>
+          <w:rFonts w:ascii="Times New Roman" w:hAnsi="Times New Roman" w:cs="Times New Roman"/>
+          <w:sz w:val="24"/>
+          <w:szCs w:val="24"/>
         </w:rPr>
         <w:t>Download and Install XAMPP</w:t>
       </w:r>
@@ -1069,62 +1103,42 @@
         </w:numPr>
         <w:spacing w:after="0"/>
         <w:rPr>
-          <w:sz w:val="18"/>
-          <w:szCs w:val="18"/>
-        </w:rPr>
-      </w:pPr>
-      <w:r>
-        <w:rPr>
-          <w:sz w:val="18"/>
-          <w:szCs w:val="18"/>
-        </w:rPr>
-        <w:t xml:space="preserve">If deploying on server use </w:t>
-      </w:r>
-      <w:proofErr w:type="gramStart"/>
-      <w:r>
-        <w:rPr>
-          <w:sz w:val="18"/>
-          <w:szCs w:val="18"/>
-        </w:rPr>
-        <w:t>a</w:t>
-      </w:r>
-      <w:proofErr w:type="gramEnd"/>
-      <w:r>
-        <w:rPr>
-          <w:sz w:val="18"/>
-          <w:szCs w:val="18"/>
-        </w:rPr>
-        <w:t xml:space="preserve"> </w:t>
+          <w:rFonts w:ascii="Times New Roman" w:hAnsi="Times New Roman" w:cs="Times New Roman"/>
+          <w:sz w:val="24"/>
+          <w:szCs w:val="24"/>
+        </w:rPr>
+      </w:pPr>
+      <w:r>
+        <w:rPr>
+          <w:rFonts w:ascii="Times New Roman" w:hAnsi="Times New Roman" w:cs="Times New Roman"/>
+          <w:sz w:val="24"/>
+          <w:szCs w:val="24"/>
+        </w:rPr>
+        <w:t>If deploying on server use</w:t>
+      </w:r>
+      <w:r>
+        <w:rPr>
+          <w:rFonts w:ascii="Times New Roman" w:hAnsi="Times New Roman" w:cs="Times New Roman"/>
+          <w:sz w:val="24"/>
+          <w:szCs w:val="24"/>
+        </w:rPr>
+        <w:t xml:space="preserve"> a web server stack with apache and </w:t>
       </w:r>
       <w:proofErr w:type="spellStart"/>
       <w:r>
         <w:rPr>
-          <w:sz w:val="18"/>
-          <w:szCs w:val="18"/>
-        </w:rPr>
-        <w:t>a</w:t>
+          <w:rFonts w:ascii="Times New Roman" w:hAnsi="Times New Roman" w:cs="Times New Roman"/>
+          <w:sz w:val="24"/>
+          <w:szCs w:val="24"/>
+        </w:rPr>
+        <w:t>mysql</w:t>
       </w:r>
       <w:proofErr w:type="spellEnd"/>
       <w:r>
         <w:rPr>
-          <w:sz w:val="18"/>
-          <w:szCs w:val="18"/>
-        </w:rPr>
-        <w:t xml:space="preserve"> web server stack with apache and </w:t>
-      </w:r>
-      <w:proofErr w:type="spellStart"/>
-      <w:r>
-        <w:rPr>
-          <w:sz w:val="18"/>
-          <w:szCs w:val="18"/>
-        </w:rPr>
-        <w:t>mysql</w:t>
-      </w:r>
-      <w:proofErr w:type="spellEnd"/>
-      <w:r>
-        <w:rPr>
-          <w:sz w:val="18"/>
-          <w:szCs w:val="18"/>
+          <w:rFonts w:ascii="Times New Roman" w:hAnsi="Times New Roman" w:cs="Times New Roman"/>
+          <w:sz w:val="24"/>
+          <w:szCs w:val="24"/>
         </w:rPr>
         <w:t xml:space="preserve"> server.</w:t>
       </w:r>
@@ -1138,23 +1152,18 @@
         </w:numPr>
         <w:spacing w:after="0"/>
         <w:rPr>
-          <w:sz w:val="18"/>
-          <w:szCs w:val="18"/>
-        </w:rPr>
-      </w:pPr>
-      <w:r>
-        <w:rPr>
-          <w:sz w:val="18"/>
-          <w:szCs w:val="18"/>
-        </w:rPr>
-        <w:t xml:space="preserve">Copy the source code folder to the </w:t>
-      </w:r>
-      <w:r>
-        <w:rPr>
-          <w:sz w:val="18"/>
-          <w:szCs w:val="18"/>
-        </w:rPr>
-        <w:t>default directory on the Web Server</w:t>
+          <w:rFonts w:ascii="Times New Roman" w:hAnsi="Times New Roman" w:cs="Times New Roman"/>
+          <w:sz w:val="24"/>
+          <w:szCs w:val="24"/>
+        </w:rPr>
+      </w:pPr>
+      <w:r>
+        <w:rPr>
+          <w:rFonts w:ascii="Times New Roman" w:hAnsi="Times New Roman" w:cs="Times New Roman"/>
+          <w:sz w:val="24"/>
+          <w:szCs w:val="24"/>
+        </w:rPr>
+        <w:t>Copy the source code folder to the default directory on the Web Server</w:t>
       </w:r>
     </w:p>
     <w:p>
@@ -1166,22 +1175,25 @@
         </w:numPr>
         <w:spacing w:after="0"/>
         <w:rPr>
-          <w:sz w:val="18"/>
-          <w:szCs w:val="18"/>
-        </w:rPr>
-      </w:pPr>
-      <w:r>
-        <w:rPr>
-          <w:sz w:val="18"/>
-          <w:szCs w:val="18"/>
+          <w:rFonts w:ascii="Times New Roman" w:hAnsi="Times New Roman" w:cs="Times New Roman"/>
+          <w:sz w:val="24"/>
+          <w:szCs w:val="24"/>
+        </w:rPr>
+      </w:pPr>
+      <w:r>
+        <w:rPr>
+          <w:rFonts w:ascii="Times New Roman" w:hAnsi="Times New Roman" w:cs="Times New Roman"/>
+          <w:sz w:val="24"/>
+          <w:szCs w:val="24"/>
         </w:rPr>
         <w:t>When running locally for windows usually it is in the root of C</w:t>
       </w:r>
       <w:proofErr w:type="gramStart"/>
       <w:r>
         <w:rPr>
-          <w:sz w:val="18"/>
-          <w:szCs w:val="18"/>
+          <w:rFonts w:ascii="Times New Roman" w:hAnsi="Times New Roman" w:cs="Times New Roman"/>
+          <w:sz w:val="24"/>
+          <w:szCs w:val="24"/>
         </w:rPr>
         <w:t>:/</w:t>
       </w:r>
@@ -1196,22 +1208,25 @@
         </w:numPr>
         <w:spacing w:after="0"/>
         <w:rPr>
-          <w:sz w:val="18"/>
-          <w:szCs w:val="18"/>
-        </w:rPr>
-      </w:pPr>
-      <w:r>
-        <w:rPr>
-          <w:sz w:val="18"/>
-          <w:szCs w:val="18"/>
+          <w:rFonts w:ascii="Times New Roman" w:hAnsi="Times New Roman" w:cs="Times New Roman"/>
+          <w:sz w:val="24"/>
+          <w:szCs w:val="24"/>
+        </w:rPr>
+      </w:pPr>
+      <w:r>
+        <w:rPr>
+          <w:rFonts w:ascii="Times New Roman" w:hAnsi="Times New Roman" w:cs="Times New Roman"/>
+          <w:sz w:val="24"/>
+          <w:szCs w:val="24"/>
         </w:rPr>
         <w:t>When running locally for mac usually in Applications/XAMPP/</w:t>
       </w:r>
       <w:proofErr w:type="spellStart"/>
       <w:r>
         <w:rPr>
-          <w:sz w:val="18"/>
-          <w:szCs w:val="18"/>
+          <w:rFonts w:ascii="Times New Roman" w:hAnsi="Times New Roman" w:cs="Times New Roman"/>
+          <w:sz w:val="24"/>
+          <w:szCs w:val="24"/>
         </w:rPr>
         <w:t>htdocs</w:t>
       </w:r>
@@ -1226,14 +1241,16 @@
         </w:numPr>
         <w:spacing w:after="0"/>
         <w:rPr>
-          <w:sz w:val="18"/>
-          <w:szCs w:val="18"/>
-        </w:rPr>
-      </w:pPr>
-      <w:r>
-        <w:rPr>
-          <w:sz w:val="18"/>
-          <w:szCs w:val="18"/>
+          <w:rFonts w:ascii="Times New Roman" w:hAnsi="Times New Roman" w:cs="Times New Roman"/>
+          <w:sz w:val="24"/>
+          <w:szCs w:val="24"/>
+        </w:rPr>
+      </w:pPr>
+      <w:r>
+        <w:rPr>
+          <w:rFonts w:ascii="Times New Roman" w:hAnsi="Times New Roman" w:cs="Times New Roman"/>
+          <w:sz w:val="24"/>
+          <w:szCs w:val="24"/>
         </w:rPr>
         <w:t>Run XAMPP and start the Apache Server and MySQL Database Server.</w:t>
       </w:r>
@@ -1247,49 +1264,56 @@
         </w:numPr>
         <w:spacing w:after="0"/>
         <w:rPr>
-          <w:sz w:val="18"/>
-          <w:szCs w:val="18"/>
-        </w:rPr>
-      </w:pPr>
-      <w:r>
-        <w:rPr>
-          <w:sz w:val="18"/>
-          <w:szCs w:val="18"/>
+          <w:rFonts w:ascii="Times New Roman" w:hAnsi="Times New Roman" w:cs="Times New Roman"/>
+          <w:sz w:val="24"/>
+          <w:szCs w:val="24"/>
+        </w:rPr>
+      </w:pPr>
+      <w:r>
+        <w:rPr>
+          <w:rFonts w:ascii="Times New Roman" w:hAnsi="Times New Roman" w:cs="Times New Roman"/>
+          <w:sz w:val="24"/>
+          <w:szCs w:val="24"/>
         </w:rPr>
         <w:t>Change permissions of the folders [</w:t>
       </w:r>
       <w:r>
         <w:rPr>
-          <w:sz w:val="18"/>
-          <w:szCs w:val="18"/>
+          <w:rFonts w:ascii="Times New Roman" w:hAnsi="Times New Roman" w:cs="Times New Roman"/>
+          <w:sz w:val="24"/>
+          <w:szCs w:val="24"/>
         </w:rPr>
         <w:t>source code name</w:t>
       </w:r>
       <w:r>
         <w:rPr>
-          <w:sz w:val="18"/>
-          <w:szCs w:val="18"/>
+          <w:rFonts w:ascii="Times New Roman" w:hAnsi="Times New Roman" w:cs="Times New Roman"/>
+          <w:sz w:val="24"/>
+          <w:szCs w:val="24"/>
         </w:rPr>
         <w:t>]/assets and [</w:t>
       </w:r>
       <w:r>
         <w:rPr>
-          <w:sz w:val="18"/>
-          <w:szCs w:val="18"/>
+          <w:rFonts w:ascii="Times New Roman" w:hAnsi="Times New Roman" w:cs="Times New Roman"/>
+          <w:sz w:val="24"/>
+          <w:szCs w:val="24"/>
         </w:rPr>
         <w:t>source code name</w:t>
       </w:r>
       <w:r>
         <w:rPr>
-          <w:sz w:val="18"/>
-          <w:szCs w:val="18"/>
+          <w:rFonts w:ascii="Times New Roman" w:hAnsi="Times New Roman" w:cs="Times New Roman"/>
+          <w:sz w:val="24"/>
+          <w:szCs w:val="24"/>
         </w:rPr>
         <w:t xml:space="preserve">]/runtime to allow </w:t>
       </w:r>
       <w:r>
         <w:rPr>
-          <w:sz w:val="18"/>
-          <w:szCs w:val="18"/>
+          <w:rFonts w:ascii="Times New Roman" w:hAnsi="Times New Roman" w:cs="Times New Roman"/>
+          <w:sz w:val="24"/>
+          <w:szCs w:val="24"/>
         </w:rPr>
         <w:t>writing.</w:t>
       </w:r>
@@ -1303,76 +1327,86 @@
         </w:numPr>
         <w:spacing w:after="0"/>
         <w:rPr>
-          <w:sz w:val="18"/>
-          <w:szCs w:val="18"/>
-        </w:rPr>
-      </w:pPr>
-      <w:r>
-        <w:rPr>
-          <w:sz w:val="18"/>
-          <w:szCs w:val="18"/>
+          <w:rFonts w:ascii="Times New Roman" w:hAnsi="Times New Roman" w:cs="Times New Roman"/>
+          <w:sz w:val="24"/>
+          <w:szCs w:val="24"/>
+        </w:rPr>
+      </w:pPr>
+      <w:r>
+        <w:rPr>
+          <w:rFonts w:ascii="Times New Roman" w:hAnsi="Times New Roman" w:cs="Times New Roman"/>
+          <w:sz w:val="24"/>
+          <w:szCs w:val="24"/>
         </w:rPr>
         <w:t xml:space="preserve">Create a database named </w:t>
       </w:r>
       <w:proofErr w:type="spellStart"/>
       <w:r>
         <w:rPr>
-          <w:sz w:val="18"/>
-          <w:szCs w:val="18"/>
+          <w:rFonts w:ascii="Times New Roman" w:hAnsi="Times New Roman" w:cs="Times New Roman"/>
+          <w:sz w:val="24"/>
+          <w:szCs w:val="24"/>
         </w:rPr>
         <w:t>coplat</w:t>
       </w:r>
       <w:proofErr w:type="spellEnd"/>
       <w:r>
         <w:rPr>
-          <w:sz w:val="18"/>
-          <w:szCs w:val="18"/>
+          <w:rFonts w:ascii="Times New Roman" w:hAnsi="Times New Roman" w:cs="Times New Roman"/>
+          <w:sz w:val="24"/>
+          <w:szCs w:val="24"/>
         </w:rPr>
         <w:t xml:space="preserve"> and import </w:t>
       </w:r>
       <w:proofErr w:type="spellStart"/>
       <w:r>
         <w:rPr>
-          <w:sz w:val="18"/>
-          <w:szCs w:val="18"/>
+          <w:rFonts w:ascii="Times New Roman" w:hAnsi="Times New Roman" w:cs="Times New Roman"/>
+          <w:sz w:val="24"/>
+          <w:szCs w:val="24"/>
         </w:rPr>
         <w:t>coplat</w:t>
       </w:r>
       <w:r>
         <w:rPr>
-          <w:sz w:val="18"/>
-          <w:szCs w:val="18"/>
+          <w:rFonts w:ascii="Times New Roman" w:hAnsi="Times New Roman" w:cs="Times New Roman"/>
+          <w:sz w:val="24"/>
+          <w:szCs w:val="24"/>
         </w:rPr>
         <w:t>.sql</w:t>
       </w:r>
       <w:proofErr w:type="spellEnd"/>
       <w:r>
         <w:rPr>
-          <w:sz w:val="18"/>
-          <w:szCs w:val="18"/>
+          <w:rFonts w:ascii="Times New Roman" w:hAnsi="Times New Roman" w:cs="Times New Roman"/>
+          <w:sz w:val="24"/>
+          <w:szCs w:val="24"/>
         </w:rPr>
         <w:t xml:space="preserve"> script in the server </w:t>
       </w:r>
       <w:proofErr w:type="spellStart"/>
       <w:r>
         <w:rPr>
-          <w:sz w:val="18"/>
-          <w:szCs w:val="18"/>
+          <w:rFonts w:ascii="Times New Roman" w:hAnsi="Times New Roman" w:cs="Times New Roman"/>
+          <w:sz w:val="24"/>
+          <w:szCs w:val="24"/>
         </w:rPr>
         <w:t>phpMyAdmin</w:t>
       </w:r>
       <w:proofErr w:type="spellEnd"/>
       <w:r>
         <w:rPr>
-          <w:sz w:val="18"/>
-          <w:szCs w:val="18"/>
+          <w:rFonts w:ascii="Times New Roman" w:hAnsi="Times New Roman" w:cs="Times New Roman"/>
+          <w:sz w:val="24"/>
+          <w:szCs w:val="24"/>
         </w:rPr>
         <w:t xml:space="preserve"> portal</w:t>
       </w:r>
       <w:r>
         <w:rPr>
-          <w:sz w:val="18"/>
-          <w:szCs w:val="18"/>
+          <w:rFonts w:ascii="Times New Roman" w:hAnsi="Times New Roman" w:cs="Times New Roman"/>
+          <w:sz w:val="24"/>
+          <w:szCs w:val="24"/>
         </w:rPr>
         <w:t>.</w:t>
       </w:r>
@@ -1386,69 +1420,78 @@
         </w:numPr>
         <w:spacing w:after="0"/>
         <w:rPr>
-          <w:sz w:val="18"/>
-          <w:szCs w:val="18"/>
-        </w:rPr>
-      </w:pPr>
-      <w:r>
-        <w:rPr>
-          <w:sz w:val="18"/>
-          <w:szCs w:val="18"/>
+          <w:rFonts w:ascii="Times New Roman" w:hAnsi="Times New Roman" w:cs="Times New Roman"/>
+          <w:sz w:val="24"/>
+          <w:szCs w:val="24"/>
+        </w:rPr>
+      </w:pPr>
+      <w:r>
+        <w:rPr>
+          <w:rFonts w:ascii="Times New Roman" w:hAnsi="Times New Roman" w:cs="Times New Roman"/>
+          <w:sz w:val="24"/>
+          <w:szCs w:val="24"/>
         </w:rPr>
         <w:t>Change the configu</w:t>
       </w:r>
       <w:r>
         <w:rPr>
-          <w:sz w:val="18"/>
-          <w:szCs w:val="18"/>
+          <w:rFonts w:ascii="Times New Roman" w:hAnsi="Times New Roman" w:cs="Times New Roman"/>
+          <w:sz w:val="24"/>
+          <w:szCs w:val="24"/>
         </w:rPr>
         <w:t xml:space="preserve">ration of the </w:t>
       </w:r>
       <w:proofErr w:type="spellStart"/>
       <w:r>
         <w:rPr>
-          <w:sz w:val="18"/>
-          <w:szCs w:val="18"/>
+          <w:rFonts w:ascii="Times New Roman" w:hAnsi="Times New Roman" w:cs="Times New Roman"/>
+          <w:sz w:val="24"/>
+          <w:szCs w:val="24"/>
         </w:rPr>
         <w:t>coplat</w:t>
       </w:r>
       <w:proofErr w:type="spellEnd"/>
       <w:r>
         <w:rPr>
-          <w:sz w:val="18"/>
-          <w:szCs w:val="18"/>
+          <w:rFonts w:ascii="Times New Roman" w:hAnsi="Times New Roman" w:cs="Times New Roman"/>
+          <w:sz w:val="24"/>
+          <w:szCs w:val="24"/>
         </w:rPr>
         <w:t>/protected/</w:t>
       </w:r>
       <w:proofErr w:type="spellStart"/>
       <w:r>
         <w:rPr>
-          <w:sz w:val="18"/>
-          <w:szCs w:val="18"/>
+          <w:rFonts w:ascii="Times New Roman" w:hAnsi="Times New Roman" w:cs="Times New Roman"/>
+          <w:sz w:val="24"/>
+          <w:szCs w:val="24"/>
         </w:rPr>
         <w:t>config</w:t>
       </w:r>
       <w:proofErr w:type="spellEnd"/>
       <w:r>
         <w:rPr>
-          <w:sz w:val="18"/>
-          <w:szCs w:val="18"/>
+          <w:rFonts w:ascii="Times New Roman" w:hAnsi="Times New Roman" w:cs="Times New Roman"/>
+          <w:sz w:val="24"/>
+          <w:szCs w:val="24"/>
         </w:rPr>
         <w:t>/</w:t>
       </w:r>
       <w:proofErr w:type="spellStart"/>
       <w:r>
         <w:rPr>
-          <w:sz w:val="18"/>
-          <w:szCs w:val="18"/>
+          <w:rFonts w:ascii="Times New Roman" w:hAnsi="Times New Roman" w:cs="Times New Roman"/>
+          <w:sz w:val="24"/>
+          <w:szCs w:val="24"/>
         </w:rPr>
         <w:t>main.php</w:t>
       </w:r>
       <w:proofErr w:type="spellEnd"/>
       <w:r>
         <w:rPr>
-          <w:sz w:val="18"/>
-          <w:szCs w:val="18"/>
+          <w:rFonts w:ascii="Times New Roman" w:hAnsi="Times New Roman" w:cs="Times New Roman"/>
+          <w:sz w:val="24"/>
+          <w:szCs w:val="24"/>
         </w:rPr>
         <w:t xml:space="preserve"> file to match the MySQL server configuration (password for root)</w:t>
       </w:r>
@@ -1458,8 +1501,9 @@
         <w:pStyle w:val="ListParagraph"/>
         <w:spacing w:after="0"/>
         <w:rPr>
-          <w:sz w:val="18"/>
-          <w:szCs w:val="18"/>
+          <w:rFonts w:ascii="Times New Roman" w:hAnsi="Times New Roman" w:cs="Times New Roman"/>
+          <w:sz w:val="24"/>
+          <w:szCs w:val="24"/>
         </w:rPr>
       </w:pPr>
     </w:p>
@@ -1469,11 +1513,20 @@
         <w:keepNext/>
         <w:spacing w:after="0"/>
         <w:jc w:val="center"/>
-      </w:pPr>
-      <w:r>
-        <w:rPr>
+        <w:rPr>
+          <w:rFonts w:ascii="Times New Roman" w:hAnsi="Times New Roman" w:cs="Times New Roman"/>
+          <w:sz w:val="24"/>
+          <w:szCs w:val="24"/>
+        </w:rPr>
+      </w:pPr>
+      <w:r>
+        <w:rPr>
+          <w:rFonts w:ascii="Times New Roman" w:hAnsi="Times New Roman" w:cs="Times New Roman"/>
           <w:noProof/>
-        </w:rPr>
+          <w:sz w:val="24"/>
+          <w:szCs w:val="24"/>
+        </w:rPr>
+        <w:lastRenderedPageBreak/>
         <w:drawing>
           <wp:inline distT="0" distB="0" distL="0" distR="0" wp14:anchorId="459F68F4" wp14:editId="0F8A3B06">
             <wp:extent cx="5822185" cy="1767993"/>
@@ -1515,40 +1568,86 @@
       <w:pPr>
         <w:pStyle w:val="Caption"/>
         <w:jc w:val="center"/>
-      </w:pPr>
-      <w:r>
+        <w:rPr>
+          <w:rFonts w:ascii="Times New Roman" w:hAnsi="Times New Roman" w:cs="Times New Roman"/>
+          <w:sz w:val="24"/>
+          <w:szCs w:val="24"/>
+        </w:rPr>
+      </w:pPr>
+      <w:r>
+        <w:rPr>
+          <w:rFonts w:ascii="Times New Roman" w:hAnsi="Times New Roman" w:cs="Times New Roman"/>
+          <w:sz w:val="24"/>
+          <w:szCs w:val="24"/>
+        </w:rPr>
         <w:t xml:space="preserve">Figure </w:t>
       </w:r>
       <w:r>
+        <w:rPr>
+          <w:rFonts w:ascii="Times New Roman" w:hAnsi="Times New Roman" w:cs="Times New Roman"/>
+          <w:sz w:val="24"/>
+          <w:szCs w:val="24"/>
+        </w:rPr>
         <w:fldChar w:fldCharType="begin"/>
       </w:r>
       <w:r>
+        <w:rPr>
+          <w:rFonts w:ascii="Times New Roman" w:hAnsi="Times New Roman" w:cs="Times New Roman"/>
+          <w:sz w:val="24"/>
+          <w:szCs w:val="24"/>
+        </w:rPr>
         <w:instrText xml:space="preserve"> SEQ Figure \* ARABIC </w:instrText>
       </w:r>
       <w:r>
+        <w:rPr>
+          <w:rFonts w:ascii="Times New Roman" w:hAnsi="Times New Roman" w:cs="Times New Roman"/>
+          <w:sz w:val="24"/>
+          <w:szCs w:val="24"/>
+        </w:rPr>
         <w:fldChar w:fldCharType="separate"/>
       </w:r>
       <w:r>
         <w:rPr>
+          <w:rFonts w:ascii="Times New Roman" w:hAnsi="Times New Roman" w:cs="Times New Roman"/>
           <w:noProof/>
+          <w:sz w:val="24"/>
+          <w:szCs w:val="24"/>
         </w:rPr>
         <w:t>1</w:t>
       </w:r>
       <w:r>
         <w:rPr>
+          <w:rFonts w:ascii="Times New Roman" w:hAnsi="Times New Roman" w:cs="Times New Roman"/>
           <w:noProof/>
+          <w:sz w:val="24"/>
+          <w:szCs w:val="24"/>
         </w:rPr>
         <w:fldChar w:fldCharType="end"/>
       </w:r>
       <w:r>
+        <w:rPr>
+          <w:rFonts w:ascii="Times New Roman" w:hAnsi="Times New Roman" w:cs="Times New Roman"/>
+          <w:sz w:val="24"/>
+          <w:szCs w:val="24"/>
+        </w:rPr>
         <w:t xml:space="preserve">: </w:t>
       </w:r>
       <w:proofErr w:type="spellStart"/>
       <w:r>
+        <w:rPr>
+          <w:rFonts w:ascii="Times New Roman" w:hAnsi="Times New Roman" w:cs="Times New Roman"/>
+          <w:sz w:val="24"/>
+          <w:szCs w:val="24"/>
+        </w:rPr>
         <w:t>main.php</w:t>
       </w:r>
       <w:proofErr w:type="spellEnd"/>
       <w:r>
+        <w:rPr>
+          <w:rFonts w:ascii="Times New Roman" w:hAnsi="Times New Roman" w:cs="Times New Roman"/>
+          <w:sz w:val="24"/>
+          <w:szCs w:val="24"/>
+        </w:rPr>
         <w:t xml:space="preserve"> screenshot</w:t>
       </w:r>
     </w:p>
@@ -1561,14 +1660,16 @@
         </w:numPr>
         <w:spacing w:after="0"/>
         <w:rPr>
-          <w:sz w:val="18"/>
-          <w:szCs w:val="18"/>
-        </w:rPr>
-      </w:pPr>
-      <w:r>
-        <w:rPr>
-          <w:sz w:val="18"/>
-          <w:szCs w:val="18"/>
+          <w:rFonts w:ascii="Times New Roman" w:hAnsi="Times New Roman" w:cs="Times New Roman"/>
+          <w:sz w:val="24"/>
+          <w:szCs w:val="24"/>
+        </w:rPr>
+      </w:pPr>
+      <w:r>
+        <w:rPr>
+          <w:rFonts w:ascii="Times New Roman" w:hAnsi="Times New Roman" w:cs="Times New Roman"/>
+          <w:sz w:val="24"/>
+          <w:szCs w:val="24"/>
         </w:rPr>
         <w:t xml:space="preserve">From a computer with internet access try to launch the website, on the Browser type http://{Server Address}/[source code name] </w:t>
       </w:r>
@@ -1577,42 +1678,10 @@
       <w:pPr>
         <w:spacing w:after="0"/>
         <w:rPr>
-          <w:sz w:val="18"/>
-          <w:szCs w:val="18"/>
-        </w:rPr>
-      </w:pPr>
-    </w:p>
-    <w:p>
-      <w:pPr>
-        <w:spacing w:after="0"/>
-        <w:rPr>
-          <w:sz w:val="18"/>
-          <w:szCs w:val="18"/>
-        </w:rPr>
-      </w:pPr>
-    </w:p>
-    <w:p>
-      <w:pPr>
-        <w:spacing w:after="0"/>
-        <w:rPr>
-          <w:sz w:val="18"/>
-          <w:szCs w:val="18"/>
-        </w:rPr>
-      </w:pPr>
-    </w:p>
-    <w:p>
-      <w:pPr>
-        <w:spacing w:after="0"/>
-        <w:rPr>
-          <w:sz w:val="18"/>
-          <w:szCs w:val="18"/>
-        </w:rPr>
-      </w:pPr>
-    </w:p>
-    <w:p>
-      <w:pPr>
-        <w:ind w:firstLine="360"/>
-        <w:contextualSpacing/>
+          <w:rFonts w:ascii="Times New Roman" w:hAnsi="Times New Roman" w:cs="Times New Roman"/>
+          <w:sz w:val="24"/>
+          <w:szCs w:val="24"/>
+        </w:rPr>
       </w:pPr>
     </w:p>
     <w:p>
@@ -1622,180 +1691,62 @@
           <w:ilvl w:val="0"/>
           <w:numId w:val="4"/>
         </w:numPr>
-      </w:pPr>
-      <w:r>
-        <w:t xml:space="preserve">If you running the application on localhost comment the line </w:t>
-      </w:r>
-      <w:r>
-        <w:t>bellow</w:t>
-      </w:r>
-      <w:r>
-        <w:t xml:space="preserve"> that is located in </w:t>
+        <w:rPr>
+          <w:rFonts w:ascii="Times New Roman" w:hAnsi="Times New Roman" w:cs="Times New Roman"/>
+          <w:sz w:val="24"/>
+          <w:szCs w:val="24"/>
+        </w:rPr>
+      </w:pPr>
+      <w:r>
+        <w:rPr>
+          <w:rFonts w:ascii="Times New Roman" w:hAnsi="Times New Roman" w:cs="Times New Roman"/>
+          <w:sz w:val="24"/>
+          <w:szCs w:val="24"/>
+        </w:rPr>
+        <w:t xml:space="preserve">There 2 jobs currently running </w:t>
       </w:r>
       <w:proofErr w:type="spellStart"/>
       <w:r>
-        <w:t>coplat</w:t>
+        <w:rPr>
+          <w:rFonts w:ascii="Times New Roman" w:hAnsi="Times New Roman" w:cs="Times New Roman"/>
+          <w:sz w:val="24"/>
+          <w:szCs w:val="24"/>
+        </w:rPr>
+        <w:t>cron</w:t>
+      </w:r>
+      <w:r>
+        <w:rPr>
+          <w:rFonts w:ascii="Times New Roman" w:hAnsi="Times New Roman" w:cs="Times New Roman"/>
+          <w:sz w:val="24"/>
+          <w:szCs w:val="24"/>
+        </w:rPr>
+        <w:t>tab</w:t>
       </w:r>
       <w:proofErr w:type="spellEnd"/>
       <w:r>
-        <w:t>\protected\models</w:t>
-      </w:r>
-      <w:r>
-        <w:t>\</w:t>
-      </w:r>
-      <w:proofErr w:type="spellStart"/>
-      <w:r>
-        <w:t>User.php</w:t>
-      </w:r>
-      <w:proofErr w:type="spellEnd"/>
-      <w:r>
-        <w:t xml:space="preserve"> :</w:t>
-      </w:r>
-    </w:p>
-    <w:p>
-      <w:pPr>
-        <w:ind w:firstLine="360"/>
-        <w:contextualSpacing/>
-      </w:pPr>
-      <w:r>
-        <w:t xml:space="preserve">$file = </w:t>
-      </w:r>
-      <w:proofErr w:type="spellStart"/>
-      <w:proofErr w:type="gramStart"/>
-      <w:r>
-        <w:t>fopen</w:t>
-      </w:r>
-      <w:proofErr w:type="spellEnd"/>
-      <w:r>
-        <w:t>(</w:t>
-      </w:r>
-      <w:proofErr w:type="gramEnd"/>
-      <w:r>
-        <w:t>"/</w:t>
-      </w:r>
-      <w:proofErr w:type="spellStart"/>
-      <w:r>
-        <w:t>var</w:t>
-      </w:r>
-      <w:proofErr w:type="spellEnd"/>
-      <w:r>
-        <w:t>/www/html/</w:t>
-      </w:r>
-      <w:proofErr w:type="spellStart"/>
-      <w:r>
-        <w:t>coplat</w:t>
-      </w:r>
-      <w:proofErr w:type="spellEnd"/>
-      <w:r>
-        <w:t>/email/index1.html", "r");</w:t>
-      </w:r>
-    </w:p>
-    <w:p>
-      <w:pPr>
-        <w:ind w:firstLine="360"/>
-        <w:contextualSpacing/>
-      </w:pPr>
-    </w:p>
-    <w:p>
-      <w:pPr>
-        <w:ind w:firstLine="360"/>
-        <w:contextualSpacing/>
-      </w:pPr>
-      <w:r>
-        <w:t>And comment out the lines bellow depending on what local servers you are using:</w:t>
-      </w:r>
-    </w:p>
-    <w:p>
-      <w:pPr>
-        <w:ind w:firstLine="360"/>
-        <w:contextualSpacing/>
-      </w:pPr>
-    </w:p>
-    <w:p>
-      <w:pPr>
-        <w:contextualSpacing/>
-      </w:pPr>
-      <w:r>
-        <w:t xml:space="preserve">        //$file = </w:t>
-      </w:r>
-      <w:proofErr w:type="spellStart"/>
-      <w:proofErr w:type="gramStart"/>
-      <w:r>
-        <w:t>fopen</w:t>
-      </w:r>
-      <w:proofErr w:type="spellEnd"/>
-      <w:r>
-        <w:t>(</w:t>
-      </w:r>
-      <w:proofErr w:type="gramEnd"/>
-      <w:r>
-        <w:t>"C:/wamp/www/coplat/email/index1.html", "r");</w:t>
-      </w:r>
-    </w:p>
-    <w:p>
-      <w:pPr>
-        <w:contextualSpacing/>
-      </w:pPr>
-      <w:r>
-        <w:t xml:space="preserve">       // $file = </w:t>
-      </w:r>
-      <w:proofErr w:type="spellStart"/>
-      <w:proofErr w:type="gramStart"/>
-      <w:r>
-        <w:t>fopen</w:t>
-      </w:r>
-      <w:proofErr w:type="spellEnd"/>
-      <w:r>
-        <w:t>(</w:t>
-      </w:r>
-      <w:proofErr w:type="gramEnd"/>
-      <w:r>
-        <w:t>"C:/xampp/htdocs/coplat/email/index1.html", "r");</w:t>
-      </w:r>
-    </w:p>
-    <w:p>
-      <w:pPr>
-        <w:contextualSpacing/>
-      </w:pPr>
-    </w:p>
-    <w:p>
-      <w:pPr>
-        <w:contextualSpacing/>
-      </w:pPr>
-    </w:p>
-    <w:p>
-      <w:pPr>
-        <w:contextualSpacing/>
-      </w:pPr>
+        <w:rPr>
+          <w:rFonts w:ascii="Times New Roman" w:hAnsi="Times New Roman" w:cs="Times New Roman"/>
+          <w:sz w:val="24"/>
+          <w:szCs w:val="24"/>
+        </w:rPr>
+        <w:t xml:space="preserve"> that perform the following:</w:t>
+      </w:r>
     </w:p>
     <w:p>
       <w:pPr>
         <w:pStyle w:val="ListParagraph"/>
-        <w:numPr>
-          <w:ilvl w:val="0"/>
-          <w:numId w:val="4"/>
-        </w:numPr>
-      </w:pPr>
-      <w:r>
-        <w:t xml:space="preserve">There 2 jobs currently running </w:t>
-      </w:r>
-      <w:proofErr w:type="spellStart"/>
-      <w:r>
-        <w:t>cron</w:t>
-      </w:r>
-      <w:r>
-        <w:t>tab</w:t>
-      </w:r>
-      <w:proofErr w:type="spellEnd"/>
-      <w:r>
-        <w:t xml:space="preserve"> that perform the following:</w:t>
-      </w:r>
-    </w:p>
-    <w:p>
-      <w:pPr>
-        <w:pStyle w:val="ListParagraph"/>
-      </w:pPr>
-      <w:r>
+        <w:rPr>
+          <w:rFonts w:ascii="Times New Roman" w:hAnsi="Times New Roman" w:cs="Times New Roman"/>
+          <w:sz w:val="24"/>
+          <w:szCs w:val="24"/>
+        </w:rPr>
+      </w:pPr>
+      <w:r>
+        <w:rPr>
+          <w:rFonts w:ascii="Times New Roman" w:hAnsi="Times New Roman" w:cs="Times New Roman"/>
+          <w:sz w:val="24"/>
+          <w:szCs w:val="24"/>
+        </w:rPr>
         <w:t>-Import data from SPW</w:t>
       </w:r>
     </w:p>
@@ -1821,42 +1772,35 @@
         <w:adjustRightInd w:val="0"/>
         <w:spacing w:after="0" w:line="240" w:lineRule="auto"/>
         <w:rPr>
-          <w:rFonts w:ascii="Menlo-Regular" w:hAnsi="Menlo-Regular" w:cs="Menlo-Regular"/>
-          <w:sz w:val="18"/>
-          <w:szCs w:val="18"/>
-        </w:rPr>
-      </w:pPr>
-      <w:r>
-        <w:rPr>
-          <w:rFonts w:ascii="Menlo-Regular" w:hAnsi="Menlo-Regular" w:cs="Menlo-Regular"/>
-          <w:sz w:val="18"/>
-          <w:szCs w:val="18"/>
+          <w:rFonts w:ascii="Times New Roman" w:hAnsi="Times New Roman" w:cs="Times New Roman"/>
+          <w:sz w:val="24"/>
+          <w:szCs w:val="24"/>
+        </w:rPr>
+      </w:pPr>
+      <w:r>
+        <w:rPr>
+          <w:rFonts w:ascii="Times New Roman" w:hAnsi="Times New Roman" w:cs="Times New Roman"/>
+          <w:sz w:val="24"/>
+          <w:szCs w:val="24"/>
         </w:rPr>
         <w:tab/>
-      </w:r>
-      <w:r>
-        <w:rPr>
-          <w:rFonts w:ascii="Menlo-Regular" w:hAnsi="Menlo-Regular" w:cs="Menlo-Regular"/>
-          <w:sz w:val="18"/>
-          <w:szCs w:val="18"/>
-        </w:rPr>
         <w:t xml:space="preserve">0 0 * * * </w:t>
       </w:r>
       <w:proofErr w:type="spellStart"/>
       <w:r>
         <w:rPr>
-          <w:rFonts w:ascii="Menlo-Regular" w:hAnsi="Menlo-Regular" w:cs="Menlo-Regular"/>
-          <w:sz w:val="18"/>
-          <w:szCs w:val="18"/>
+          <w:rFonts w:ascii="Times New Roman" w:hAnsi="Times New Roman" w:cs="Times New Roman"/>
+          <w:sz w:val="24"/>
+          <w:szCs w:val="24"/>
         </w:rPr>
         <w:t>wget</w:t>
       </w:r>
       <w:proofErr w:type="spellEnd"/>
       <w:r>
         <w:rPr>
-          <w:rFonts w:ascii="Menlo-Regular" w:hAnsi="Menlo-Regular" w:cs="Menlo-Regular"/>
-          <w:sz w:val="18"/>
-          <w:szCs w:val="18"/>
+          <w:rFonts w:ascii="Times New Roman" w:hAnsi="Times New Roman" w:cs="Times New Roman"/>
+          <w:sz w:val="24"/>
+          <w:szCs w:val="24"/>
         </w:rPr>
         <w:t xml:space="preserve"> http://cp-dev.cis.fiu.edu/coplat/index.php/home/adminHome?r=Import/import</w:t>
       </w:r>
@@ -1864,13 +1808,28 @@
     <w:p>
       <w:pPr>
         <w:pStyle w:val="ListParagraph"/>
+        <w:rPr>
+          <w:rFonts w:ascii="Times New Roman" w:hAnsi="Times New Roman" w:cs="Times New Roman"/>
+          <w:sz w:val="24"/>
+          <w:szCs w:val="24"/>
+        </w:rPr>
       </w:pPr>
     </w:p>
     <w:p>
       <w:pPr>
         <w:pStyle w:val="ListParagraph"/>
-      </w:pPr>
-      <w:r>
+        <w:rPr>
+          <w:rFonts w:ascii="Times New Roman" w:hAnsi="Times New Roman" w:cs="Times New Roman"/>
+          <w:sz w:val="24"/>
+          <w:szCs w:val="24"/>
+        </w:rPr>
+      </w:pPr>
+      <w:r>
+        <w:rPr>
+          <w:rFonts w:ascii="Times New Roman" w:hAnsi="Times New Roman" w:cs="Times New Roman"/>
+          <w:sz w:val="24"/>
+          <w:szCs w:val="24"/>
+        </w:rPr>
         <w:t>-Automatic reassignment</w:t>
       </w:r>
     </w:p>
@@ -1878,41 +1837,34 @@
       <w:pPr>
         <w:pStyle w:val="ListParagraph"/>
         <w:rPr>
-          <w:sz w:val="18"/>
-          <w:szCs w:val="18"/>
-        </w:rPr>
-      </w:pPr>
-      <w:r>
-        <w:rPr>
-          <w:rFonts w:ascii="Menlo-Regular" w:hAnsi="Menlo-Regular" w:cs="Menlo-Regular"/>
-          <w:sz w:val="18"/>
-          <w:szCs w:val="18"/>
-        </w:rPr>
-        <w:t>*/20</w:t>
-      </w:r>
-      <w:r>
-        <w:rPr>
-          <w:rFonts w:ascii="Menlo-Regular" w:hAnsi="Menlo-Regular" w:cs="Menlo-Regular"/>
-          <w:sz w:val="18"/>
-          <w:szCs w:val="18"/>
-        </w:rPr>
-        <w:t xml:space="preserve"> * * * * </w:t>
+          <w:rFonts w:ascii="Times New Roman" w:hAnsi="Times New Roman" w:cs="Times New Roman"/>
+          <w:sz w:val="24"/>
+          <w:szCs w:val="24"/>
+        </w:rPr>
+      </w:pPr>
+      <w:r>
+        <w:rPr>
+          <w:rFonts w:ascii="Times New Roman" w:hAnsi="Times New Roman" w:cs="Times New Roman"/>
+          <w:sz w:val="24"/>
+          <w:szCs w:val="24"/>
+        </w:rPr>
+        <w:t xml:space="preserve">*/20 * * * * </w:t>
       </w:r>
       <w:proofErr w:type="spellStart"/>
       <w:r>
         <w:rPr>
-          <w:rFonts w:ascii="Menlo-Regular" w:hAnsi="Menlo-Regular" w:cs="Menlo-Regular"/>
-          <w:sz w:val="18"/>
-          <w:szCs w:val="18"/>
+          <w:rFonts w:ascii="Times New Roman" w:hAnsi="Times New Roman" w:cs="Times New Roman"/>
+          <w:sz w:val="24"/>
+          <w:szCs w:val="24"/>
         </w:rPr>
         <w:t>wget</w:t>
       </w:r>
       <w:proofErr w:type="spellEnd"/>
       <w:r>
         <w:rPr>
-          <w:rFonts w:ascii="Menlo-Regular" w:hAnsi="Menlo-Regular" w:cs="Menlo-Regular"/>
-          <w:sz w:val="18"/>
-          <w:szCs w:val="18"/>
+          <w:rFonts w:ascii="Times New Roman" w:hAnsi="Times New Roman" w:cs="Times New Roman"/>
+          <w:sz w:val="24"/>
+          <w:szCs w:val="24"/>
         </w:rPr>
         <w:t xml:space="preserve"> http://cp-dev.cis.fiu.edu/coplat/index.php/ticket/AutomaticReassignBySystem</w:t>
       </w:r>
@@ -1920,6 +1872,11 @@
     <w:p>
       <w:pPr>
         <w:contextualSpacing/>
+        <w:rPr>
+          <w:rFonts w:ascii="Times New Roman" w:hAnsi="Times New Roman" w:cs="Times New Roman"/>
+          <w:sz w:val="24"/>
+          <w:szCs w:val="24"/>
+        </w:rPr>
       </w:pPr>
     </w:p>
     <w:p>
@@ -1929,61 +1886,723 @@
           <w:ilvl w:val="0"/>
           <w:numId w:val="4"/>
         </w:numPr>
-      </w:pPr>
-      <w:r>
+        <w:rPr>
+          <w:rFonts w:ascii="Times New Roman" w:hAnsi="Times New Roman" w:cs="Times New Roman"/>
+          <w:sz w:val="24"/>
+          <w:szCs w:val="24"/>
+        </w:rPr>
+      </w:pPr>
+      <w:r>
+        <w:rPr>
+          <w:rFonts w:ascii="Times New Roman" w:hAnsi="Times New Roman" w:cs="Times New Roman"/>
+          <w:sz w:val="24"/>
+          <w:szCs w:val="24"/>
+        </w:rPr>
         <w:t xml:space="preserve">If the main URL changes, please use the following </w:t>
       </w:r>
       <w:proofErr w:type="spellStart"/>
       <w:r>
+        <w:rPr>
+          <w:rFonts w:ascii="Times New Roman" w:hAnsi="Times New Roman" w:cs="Times New Roman"/>
+          <w:sz w:val="24"/>
+          <w:szCs w:val="24"/>
+        </w:rPr>
         <w:t>gmail</w:t>
       </w:r>
       <w:proofErr w:type="spellEnd"/>
       <w:r>
+        <w:rPr>
+          <w:rFonts w:ascii="Times New Roman" w:hAnsi="Times New Roman" w:cs="Times New Roman"/>
+          <w:sz w:val="24"/>
+          <w:szCs w:val="24"/>
+        </w:rPr>
         <w:t xml:space="preserve"> account to update it:</w:t>
       </w:r>
     </w:p>
     <w:p>
       <w:pPr>
         <w:pStyle w:val="ListParagraph"/>
-      </w:pPr>
-      <w:r>
+        <w:rPr>
+          <w:rFonts w:ascii="Times New Roman" w:hAnsi="Times New Roman" w:cs="Times New Roman"/>
+          <w:sz w:val="24"/>
+          <w:szCs w:val="24"/>
+        </w:rPr>
+      </w:pPr>
+      <w:r>
+        <w:rPr>
+          <w:rFonts w:ascii="Times New Roman" w:hAnsi="Times New Roman" w:cs="Times New Roman"/>
+          <w:sz w:val="24"/>
+          <w:szCs w:val="24"/>
+        </w:rPr>
         <w:t>Username:coplat@gmail.com</w:t>
       </w:r>
     </w:p>
     <w:p>
       <w:pPr>
         <w:pStyle w:val="ListParagraph"/>
-      </w:pPr>
-      <w:r>
+        <w:rPr>
+          <w:rFonts w:ascii="Times New Roman" w:hAnsi="Times New Roman" w:cs="Times New Roman"/>
+          <w:sz w:val="24"/>
+          <w:szCs w:val="24"/>
+        </w:rPr>
+      </w:pPr>
+      <w:r>
+        <w:rPr>
+          <w:rFonts w:ascii="Times New Roman" w:hAnsi="Times New Roman" w:cs="Times New Roman"/>
+          <w:sz w:val="24"/>
+          <w:szCs w:val="24"/>
+        </w:rPr>
         <w:t xml:space="preserve">Password: </w:t>
       </w:r>
       <w:proofErr w:type="spellStart"/>
       <w:r>
+        <w:rPr>
+          <w:rFonts w:ascii="Times New Roman" w:hAnsi="Times New Roman" w:cs="Times New Roman"/>
+          <w:sz w:val="24"/>
+          <w:szCs w:val="24"/>
+        </w:rPr>
         <w:t>collaborativeplatformfiu</w:t>
       </w:r>
       <w:proofErr w:type="spellEnd"/>
     </w:p>
     <w:p>
       <w:pPr>
+        <w:pStyle w:val="ListParagraph"/>
+        <w:rPr>
+          <w:rFonts w:ascii="Times New Roman" w:hAnsi="Times New Roman" w:cs="Times New Roman"/>
+          <w:sz w:val="24"/>
+          <w:szCs w:val="24"/>
+        </w:rPr>
+      </w:pPr>
+    </w:p>
+    <w:p>
+      <w:pPr>
+        <w:pStyle w:val="ListParagraph"/>
+        <w:numPr>
+          <w:ilvl w:val="0"/>
+          <w:numId w:val="4"/>
+        </w:numPr>
+        <w:rPr>
+          <w:rFonts w:ascii="Times New Roman" w:hAnsi="Times New Roman" w:cs="Times New Roman"/>
+          <w:sz w:val="24"/>
+          <w:szCs w:val="24"/>
+        </w:rPr>
+      </w:pPr>
+      <w:r>
+        <w:rPr>
+          <w:rFonts w:ascii="Times New Roman" w:hAnsi="Times New Roman" w:cs="Times New Roman"/>
+          <w:sz w:val="24"/>
+          <w:szCs w:val="24"/>
+        </w:rPr>
+        <w:t>In order to configure the apache server follow this steps:</w:t>
+      </w:r>
+    </w:p>
+    <w:p>
+      <w:pPr>
+        <w:pStyle w:val="ListParagraph"/>
+        <w:numPr>
+          <w:ilvl w:val="1"/>
+          <w:numId w:val="4"/>
+        </w:numPr>
+        <w:rPr>
+          <w:rFonts w:ascii="Times New Roman" w:hAnsi="Times New Roman" w:cs="Times New Roman"/>
+          <w:sz w:val="24"/>
+          <w:szCs w:val="24"/>
+        </w:rPr>
+      </w:pPr>
+      <w:r>
+        <w:rPr>
+          <w:rFonts w:ascii="Times New Roman" w:hAnsi="Times New Roman" w:cs="Times New Roman"/>
+          <w:sz w:val="24"/>
+          <w:szCs w:val="24"/>
+        </w:rPr>
+        <w:t xml:space="preserve">Open the php.ini, if you are using </w:t>
+      </w:r>
+      <w:proofErr w:type="spellStart"/>
+      <w:r>
+        <w:rPr>
+          <w:rFonts w:ascii="Times New Roman" w:hAnsi="Times New Roman" w:cs="Times New Roman"/>
+          <w:sz w:val="24"/>
+          <w:szCs w:val="24"/>
+        </w:rPr>
+        <w:t>xamp</w:t>
+      </w:r>
+      <w:proofErr w:type="spellEnd"/>
+      <w:r>
+        <w:rPr>
+          <w:rFonts w:ascii="Times New Roman" w:hAnsi="Times New Roman" w:cs="Times New Roman"/>
+          <w:sz w:val="24"/>
+          <w:szCs w:val="24"/>
+        </w:rPr>
+        <w:t xml:space="preserve"> and windows you can find it </w:t>
+      </w:r>
+      <w:proofErr w:type="gramStart"/>
+      <w:r>
+        <w:rPr>
+          <w:rFonts w:ascii="Times New Roman" w:hAnsi="Times New Roman" w:cs="Times New Roman"/>
+          <w:sz w:val="24"/>
+          <w:szCs w:val="24"/>
+        </w:rPr>
+        <w:t xml:space="preserve">in  </w:t>
+      </w:r>
+      <w:r>
+        <w:rPr>
+          <w:rFonts w:ascii="Times New Roman" w:hAnsi="Times New Roman" w:cs="Times New Roman"/>
+          <w:sz w:val="24"/>
+          <w:szCs w:val="24"/>
+        </w:rPr>
+        <w:t>C</w:t>
+      </w:r>
+      <w:proofErr w:type="gramEnd"/>
+      <w:r>
+        <w:rPr>
+          <w:rFonts w:ascii="Times New Roman" w:hAnsi="Times New Roman" w:cs="Times New Roman"/>
+          <w:sz w:val="24"/>
+          <w:szCs w:val="24"/>
+        </w:rPr>
+        <w:t>:\xampp\php</w:t>
+      </w:r>
+      <w:r>
+        <w:rPr>
+          <w:rFonts w:ascii="Times New Roman" w:hAnsi="Times New Roman" w:cs="Times New Roman"/>
+          <w:sz w:val="24"/>
+          <w:szCs w:val="24"/>
+        </w:rPr>
+        <w:t xml:space="preserve">\php.ini; if you are using </w:t>
+      </w:r>
+      <w:proofErr w:type="spellStart"/>
+      <w:r>
+        <w:rPr>
+          <w:rFonts w:ascii="Times New Roman" w:hAnsi="Times New Roman" w:cs="Times New Roman"/>
+          <w:sz w:val="24"/>
+          <w:szCs w:val="24"/>
+        </w:rPr>
+        <w:t>linux</w:t>
+      </w:r>
+      <w:proofErr w:type="spellEnd"/>
+      <w:r>
+        <w:rPr>
+          <w:rFonts w:ascii="Times New Roman" w:hAnsi="Times New Roman" w:cs="Times New Roman"/>
+          <w:sz w:val="24"/>
+          <w:szCs w:val="24"/>
+        </w:rPr>
+        <w:t xml:space="preserve">, you can find it </w:t>
+      </w:r>
+      <w:r>
+        <w:rPr>
+          <w:rFonts w:ascii="Times New Roman" w:hAnsi="Times New Roman" w:cs="Times New Roman"/>
+          <w:sz w:val="24"/>
+          <w:szCs w:val="24"/>
+        </w:rPr>
+        <w:t>in</w:t>
+      </w:r>
+      <w:r>
+        <w:rPr>
+          <w:rFonts w:ascii="Times New Roman" w:hAnsi="Times New Roman" w:cs="Times New Roman"/>
+          <w:sz w:val="24"/>
+          <w:szCs w:val="24"/>
+        </w:rPr>
+        <w:t xml:space="preserve"> /</w:t>
+      </w:r>
+      <w:proofErr w:type="spellStart"/>
+      <w:r>
+        <w:rPr>
+          <w:rFonts w:ascii="Times New Roman" w:hAnsi="Times New Roman" w:cs="Times New Roman"/>
+          <w:sz w:val="24"/>
+          <w:szCs w:val="24"/>
+        </w:rPr>
+        <w:t>etc</w:t>
+      </w:r>
+      <w:proofErr w:type="spellEnd"/>
+      <w:r>
+        <w:rPr>
+          <w:rFonts w:ascii="Times New Roman" w:hAnsi="Times New Roman" w:cs="Times New Roman"/>
+          <w:sz w:val="24"/>
+          <w:szCs w:val="24"/>
+        </w:rPr>
+        <w:t>/php.ini.</w:t>
+      </w:r>
+      <w:r>
+        <w:rPr>
+          <w:rFonts w:ascii="Times New Roman" w:hAnsi="Times New Roman" w:cs="Times New Roman"/>
+          <w:sz w:val="24"/>
+          <w:szCs w:val="24"/>
+        </w:rPr>
+        <w:t xml:space="preserve"> </w:t>
+      </w:r>
+    </w:p>
+    <w:p>
+      <w:pPr>
+        <w:pStyle w:val="ListParagraph"/>
+        <w:numPr>
+          <w:ilvl w:val="1"/>
+          <w:numId w:val="4"/>
+        </w:numPr>
+        <w:shd w:val="clear" w:color="auto" w:fill="FFFFFF" w:themeFill="background1"/>
+        <w:rPr>
+          <w:rFonts w:ascii="Times New Roman" w:hAnsi="Times New Roman" w:cs="Times New Roman"/>
+          <w:sz w:val="24"/>
+          <w:szCs w:val="24"/>
+        </w:rPr>
+      </w:pPr>
+      <w:r>
+        <w:rPr>
+          <w:rFonts w:ascii="Times New Roman" w:hAnsi="Times New Roman" w:cs="Times New Roman"/>
+          <w:sz w:val="24"/>
+          <w:szCs w:val="24"/>
+        </w:rPr>
+        <w:t>Go to the section named [mail function] and remove the character “;” from the beginning of the line that reads</w:t>
+      </w:r>
+      <w:proofErr w:type="gramStart"/>
+      <w:r>
+        <w:rPr>
+          <w:rFonts w:ascii="Times New Roman" w:hAnsi="Times New Roman" w:cs="Times New Roman"/>
+          <w:sz w:val="24"/>
+          <w:szCs w:val="24"/>
+        </w:rPr>
+        <w:t xml:space="preserve">: </w:t>
+      </w:r>
+      <w:r>
+        <w:rPr>
+          <w:rFonts w:ascii="Times New Roman" w:hAnsi="Times New Roman" w:cs="Times New Roman"/>
+          <w:i/>
+          <w:sz w:val="24"/>
+          <w:szCs w:val="24"/>
+        </w:rPr>
+        <w:t>;</w:t>
+      </w:r>
+      <w:proofErr w:type="gramEnd"/>
+      <w:r>
+        <w:rPr>
+          <w:rFonts w:ascii="Times New Roman" w:hAnsi="Times New Roman" w:cs="Times New Roman"/>
+          <w:i/>
+          <w:sz w:val="24"/>
+          <w:szCs w:val="24"/>
+        </w:rPr>
+        <w:t>SMTP = localhost</w:t>
+      </w:r>
+      <w:r>
+        <w:rPr>
+          <w:rFonts w:ascii="Times New Roman" w:hAnsi="Times New Roman" w:cs="Times New Roman"/>
+          <w:sz w:val="24"/>
+          <w:szCs w:val="24"/>
+        </w:rPr>
+        <w:t xml:space="preserve"> rename the localhost to the name host name or IP address of the SMTP server.</w:t>
+      </w:r>
+    </w:p>
+    <w:p>
+      <w:pPr>
+        <w:pStyle w:val="ListParagraph"/>
+        <w:numPr>
+          <w:ilvl w:val="1"/>
+          <w:numId w:val="4"/>
+        </w:numPr>
+        <w:shd w:val="clear" w:color="auto" w:fill="FFFFFF" w:themeFill="background1"/>
+        <w:rPr>
+          <w:rFonts w:ascii="Times New Roman" w:hAnsi="Times New Roman" w:cs="Times New Roman"/>
+          <w:sz w:val="24"/>
+          <w:szCs w:val="24"/>
+        </w:rPr>
+      </w:pPr>
+      <w:r>
+        <w:rPr>
+          <w:rFonts w:ascii="Times New Roman" w:hAnsi="Times New Roman" w:cs="Times New Roman"/>
+          <w:sz w:val="24"/>
+          <w:szCs w:val="24"/>
+        </w:rPr>
+        <w:t>Remove the character “;” from the beginning of the line that reads</w:t>
+      </w:r>
+      <w:proofErr w:type="gramStart"/>
+      <w:r>
+        <w:rPr>
+          <w:rFonts w:ascii="Times New Roman" w:hAnsi="Times New Roman" w:cs="Times New Roman"/>
+          <w:sz w:val="24"/>
+          <w:szCs w:val="24"/>
+        </w:rPr>
+        <w:t xml:space="preserve">: </w:t>
+      </w:r>
+      <w:r>
+        <w:rPr>
+          <w:rFonts w:ascii="Times New Roman" w:hAnsi="Times New Roman" w:cs="Times New Roman"/>
+          <w:i/>
+          <w:sz w:val="24"/>
+          <w:szCs w:val="24"/>
+        </w:rPr>
+        <w:t>;</w:t>
+      </w:r>
+      <w:proofErr w:type="spellStart"/>
+      <w:proofErr w:type="gramEnd"/>
+      <w:r>
+        <w:rPr>
+          <w:rFonts w:ascii="Times New Roman" w:hAnsi="Times New Roman" w:cs="Times New Roman"/>
+          <w:i/>
+          <w:sz w:val="24"/>
+          <w:szCs w:val="24"/>
+        </w:rPr>
+        <w:t>smtp_port</w:t>
+      </w:r>
+      <w:proofErr w:type="spellEnd"/>
+      <w:r>
+        <w:rPr>
+          <w:rFonts w:ascii="Times New Roman" w:hAnsi="Times New Roman" w:cs="Times New Roman"/>
+          <w:i/>
+          <w:sz w:val="24"/>
+          <w:szCs w:val="24"/>
+        </w:rPr>
+        <w:t xml:space="preserve"> = 25</w:t>
+      </w:r>
+      <w:r>
+        <w:rPr>
+          <w:rFonts w:ascii="Times New Roman" w:hAnsi="Times New Roman" w:cs="Times New Roman"/>
+          <w:i/>
+          <w:sz w:val="24"/>
+          <w:szCs w:val="24"/>
+        </w:rPr>
+        <w:t>.</w:t>
+      </w:r>
+    </w:p>
+    <w:p>
+      <w:pPr>
+        <w:pStyle w:val="ListParagraph"/>
+        <w:numPr>
+          <w:ilvl w:val="1"/>
+          <w:numId w:val="4"/>
+        </w:numPr>
+        <w:shd w:val="clear" w:color="auto" w:fill="FFFFFF" w:themeFill="background1"/>
+        <w:rPr>
+          <w:rFonts w:ascii="Times New Roman" w:hAnsi="Times New Roman" w:cs="Times New Roman"/>
+          <w:i/>
+          <w:sz w:val="24"/>
+          <w:szCs w:val="24"/>
+        </w:rPr>
+      </w:pPr>
+      <w:r>
+        <w:rPr>
+          <w:rFonts w:ascii="Times New Roman" w:hAnsi="Times New Roman" w:cs="Times New Roman"/>
+          <w:sz w:val="24"/>
+          <w:szCs w:val="24"/>
+        </w:rPr>
+        <w:t>Remove the character “;” from the beginning of the line that reads</w:t>
+      </w:r>
+      <w:proofErr w:type="gramStart"/>
+      <w:r>
+        <w:rPr>
+          <w:rFonts w:ascii="Times New Roman" w:hAnsi="Times New Roman" w:cs="Times New Roman"/>
+          <w:sz w:val="24"/>
+          <w:szCs w:val="24"/>
+        </w:rPr>
+        <w:t xml:space="preserve">: </w:t>
+      </w:r>
+      <w:r>
+        <w:rPr>
+          <w:rFonts w:ascii="Times New Roman" w:hAnsi="Times New Roman" w:cs="Times New Roman"/>
+          <w:i/>
+          <w:sz w:val="24"/>
+          <w:szCs w:val="24"/>
+        </w:rPr>
+        <w:t>;</w:t>
+      </w:r>
+      <w:proofErr w:type="spellStart"/>
+      <w:proofErr w:type="gramEnd"/>
+      <w:r>
+        <w:rPr>
+          <w:rFonts w:ascii="Times New Roman" w:hAnsi="Times New Roman" w:cs="Times New Roman"/>
+          <w:i/>
+          <w:sz w:val="24"/>
+          <w:szCs w:val="24"/>
+        </w:rPr>
+        <w:t>sendmail_path</w:t>
+      </w:r>
+      <w:proofErr w:type="spellEnd"/>
+      <w:r>
+        <w:rPr>
+          <w:rFonts w:ascii="Times New Roman" w:hAnsi="Times New Roman" w:cs="Times New Roman"/>
+          <w:i/>
+          <w:sz w:val="24"/>
+          <w:szCs w:val="24"/>
+        </w:rPr>
+        <w:t xml:space="preserve"> = /</w:t>
+      </w:r>
+      <w:proofErr w:type="spellStart"/>
+      <w:r>
+        <w:rPr>
+          <w:rFonts w:ascii="Times New Roman" w:hAnsi="Times New Roman" w:cs="Times New Roman"/>
+          <w:i/>
+          <w:sz w:val="24"/>
+          <w:szCs w:val="24"/>
+        </w:rPr>
+        <w:t>usr</w:t>
+      </w:r>
+      <w:proofErr w:type="spellEnd"/>
+      <w:r>
+        <w:rPr>
+          <w:rFonts w:ascii="Times New Roman" w:hAnsi="Times New Roman" w:cs="Times New Roman"/>
+          <w:i/>
+          <w:sz w:val="24"/>
+          <w:szCs w:val="24"/>
+        </w:rPr>
+        <w:t>/</w:t>
+      </w:r>
+      <w:proofErr w:type="spellStart"/>
+      <w:r>
+        <w:rPr>
+          <w:rFonts w:ascii="Times New Roman" w:hAnsi="Times New Roman" w:cs="Times New Roman"/>
+          <w:i/>
+          <w:sz w:val="24"/>
+          <w:szCs w:val="24"/>
+        </w:rPr>
+        <w:t>sbin</w:t>
+      </w:r>
+      <w:proofErr w:type="spellEnd"/>
+      <w:r>
+        <w:rPr>
+          <w:rFonts w:ascii="Times New Roman" w:hAnsi="Times New Roman" w:cs="Times New Roman"/>
+          <w:i/>
+          <w:sz w:val="24"/>
+          <w:szCs w:val="24"/>
+        </w:rPr>
+        <w:t>/</w:t>
+      </w:r>
+      <w:proofErr w:type="spellStart"/>
+      <w:r>
+        <w:rPr>
+          <w:rFonts w:ascii="Times New Roman" w:hAnsi="Times New Roman" w:cs="Times New Roman"/>
+          <w:i/>
+          <w:sz w:val="24"/>
+          <w:szCs w:val="24"/>
+        </w:rPr>
+        <w:t>sendmail</w:t>
+      </w:r>
+      <w:proofErr w:type="spellEnd"/>
+      <w:r>
+        <w:rPr>
+          <w:rFonts w:ascii="Times New Roman" w:hAnsi="Times New Roman" w:cs="Times New Roman"/>
+          <w:i/>
+          <w:sz w:val="24"/>
+          <w:szCs w:val="24"/>
+        </w:rPr>
+        <w:t xml:space="preserve"> –t </w:t>
+      </w:r>
+      <w:r>
+        <w:rPr>
+          <w:rFonts w:ascii="Times New Roman" w:hAnsi="Times New Roman" w:cs="Times New Roman"/>
+          <w:i/>
+          <w:sz w:val="24"/>
+          <w:szCs w:val="24"/>
+        </w:rPr>
+        <w:t>–</w:t>
+      </w:r>
+      <w:proofErr w:type="spellStart"/>
+      <w:r>
+        <w:rPr>
+          <w:rFonts w:ascii="Times New Roman" w:hAnsi="Times New Roman" w:cs="Times New Roman"/>
+          <w:i/>
+          <w:sz w:val="24"/>
+          <w:szCs w:val="24"/>
+        </w:rPr>
+        <w:t>i</w:t>
+      </w:r>
+      <w:proofErr w:type="spellEnd"/>
+      <w:r>
+        <w:rPr>
+          <w:rFonts w:ascii="Times New Roman" w:hAnsi="Times New Roman" w:cs="Times New Roman"/>
+          <w:i/>
+          <w:sz w:val="24"/>
+          <w:szCs w:val="24"/>
+        </w:rPr>
+        <w:t xml:space="preserve"> </w:t>
+      </w:r>
+      <w:r>
+        <w:rPr>
+          <w:rFonts w:ascii="Times New Roman" w:hAnsi="Times New Roman" w:cs="Times New Roman"/>
+          <w:sz w:val="24"/>
+          <w:szCs w:val="24"/>
+        </w:rPr>
+        <w:t xml:space="preserve">(on </w:t>
+      </w:r>
+      <w:proofErr w:type="spellStart"/>
+      <w:r>
+        <w:rPr>
+          <w:rFonts w:ascii="Times New Roman" w:hAnsi="Times New Roman" w:cs="Times New Roman"/>
+          <w:sz w:val="24"/>
+          <w:szCs w:val="24"/>
+        </w:rPr>
+        <w:t>linux</w:t>
+      </w:r>
+      <w:proofErr w:type="spellEnd"/>
+      <w:r>
+        <w:rPr>
+          <w:rFonts w:ascii="Times New Roman" w:hAnsi="Times New Roman" w:cs="Times New Roman"/>
+          <w:sz w:val="24"/>
+          <w:szCs w:val="24"/>
+        </w:rPr>
+        <w:t>).</w:t>
+      </w:r>
+      <w:r>
+        <w:rPr>
+          <w:rFonts w:ascii="Times New Roman" w:hAnsi="Times New Roman" w:cs="Times New Roman"/>
+          <w:sz w:val="24"/>
+          <w:szCs w:val="24"/>
+        </w:rPr>
+        <w:t xml:space="preserve"> On windows the </w:t>
+      </w:r>
+      <w:proofErr w:type="spellStart"/>
+      <w:r>
+        <w:rPr>
+          <w:rFonts w:ascii="Times New Roman" w:hAnsi="Times New Roman" w:cs="Times New Roman"/>
+          <w:sz w:val="24"/>
+          <w:szCs w:val="24"/>
+        </w:rPr>
+        <w:t>sendmail_path</w:t>
+      </w:r>
+      <w:proofErr w:type="spellEnd"/>
+      <w:r>
+        <w:rPr>
+          <w:rFonts w:ascii="Times New Roman" w:hAnsi="Times New Roman" w:cs="Times New Roman"/>
+          <w:sz w:val="24"/>
+          <w:szCs w:val="24"/>
+        </w:rPr>
+        <w:t xml:space="preserve"> may read</w:t>
+      </w:r>
+      <w:proofErr w:type="gramStart"/>
+      <w:r>
+        <w:rPr>
+          <w:rFonts w:ascii="Times New Roman" w:hAnsi="Times New Roman" w:cs="Times New Roman"/>
+          <w:sz w:val="24"/>
+          <w:szCs w:val="24"/>
+        </w:rPr>
+        <w:t xml:space="preserve">: </w:t>
+      </w:r>
+      <w:r>
+        <w:rPr>
+          <w:rFonts w:ascii="Times New Roman" w:hAnsi="Times New Roman" w:cs="Times New Roman"/>
+          <w:i/>
+          <w:sz w:val="24"/>
+          <w:szCs w:val="24"/>
+        </w:rPr>
+        <w:t>;</w:t>
+      </w:r>
+      <w:proofErr w:type="spellStart"/>
+      <w:proofErr w:type="gramEnd"/>
+      <w:r>
+        <w:rPr>
+          <w:rFonts w:ascii="Times New Roman" w:hAnsi="Times New Roman" w:cs="Times New Roman"/>
+          <w:i/>
+          <w:sz w:val="24"/>
+          <w:szCs w:val="24"/>
+        </w:rPr>
+        <w:t>sendmail_path</w:t>
+      </w:r>
+      <w:proofErr w:type="spellEnd"/>
+      <w:r>
+        <w:rPr>
+          <w:rFonts w:ascii="Times New Roman" w:hAnsi="Times New Roman" w:cs="Times New Roman"/>
+          <w:i/>
+          <w:sz w:val="24"/>
+          <w:szCs w:val="24"/>
+        </w:rPr>
+        <w:t>="C:\xampp\mailtodisk\mailtodisk.exe"</w:t>
+      </w:r>
+      <w:r>
+        <w:rPr>
+          <w:rFonts w:ascii="Times New Roman" w:hAnsi="Times New Roman" w:cs="Times New Roman"/>
+          <w:i/>
+          <w:sz w:val="24"/>
+          <w:szCs w:val="24"/>
+        </w:rPr>
+        <w:t>.</w:t>
+      </w:r>
+    </w:p>
+    <w:p>
+      <w:pPr>
+        <w:pStyle w:val="ListParagraph"/>
+        <w:numPr>
+          <w:ilvl w:val="1"/>
+          <w:numId w:val="4"/>
+        </w:numPr>
+        <w:shd w:val="clear" w:color="auto" w:fill="FFFFFF" w:themeFill="background1"/>
+        <w:rPr>
+          <w:rFonts w:ascii="Times New Roman" w:hAnsi="Times New Roman" w:cs="Times New Roman"/>
+          <w:sz w:val="24"/>
+          <w:szCs w:val="24"/>
+        </w:rPr>
+      </w:pPr>
+      <w:r>
+        <w:rPr>
+          <w:rFonts w:ascii="Times New Roman" w:hAnsi="Times New Roman" w:cs="Times New Roman"/>
+          <w:sz w:val="24"/>
+          <w:szCs w:val="24"/>
+        </w:rPr>
+        <w:lastRenderedPageBreak/>
+        <w:t>Remove</w:t>
+      </w:r>
+      <w:r>
+        <w:rPr>
+          <w:rFonts w:ascii="Times New Roman" w:hAnsi="Times New Roman" w:cs="Times New Roman"/>
+          <w:sz w:val="24"/>
+          <w:szCs w:val="24"/>
+        </w:rPr>
+        <w:t xml:space="preserve"> the character “;” from the beginning of the line that reads: </w:t>
+      </w:r>
+      <w:r>
+        <w:rPr>
+          <w:rFonts w:ascii="Times New Roman" w:hAnsi="Times New Roman" w:cs="Times New Roman"/>
+          <w:i/>
+          <w:sz w:val="24"/>
+          <w:szCs w:val="24"/>
+        </w:rPr>
+        <w:t>;</w:t>
+      </w:r>
+      <w:proofErr w:type="spellStart"/>
+      <w:r>
+        <w:rPr>
+          <w:rFonts w:ascii="Times New Roman" w:hAnsi="Times New Roman" w:cs="Times New Roman"/>
+          <w:i/>
+          <w:sz w:val="24"/>
+          <w:szCs w:val="24"/>
+        </w:rPr>
+        <w:t>mail.add_x_header</w:t>
+      </w:r>
+      <w:proofErr w:type="spellEnd"/>
+      <w:r>
+        <w:rPr>
+          <w:rFonts w:ascii="Times New Roman" w:hAnsi="Times New Roman" w:cs="Times New Roman"/>
+          <w:i/>
+          <w:sz w:val="24"/>
+          <w:szCs w:val="24"/>
+        </w:rPr>
+        <w:t>=On</w:t>
+      </w:r>
+      <w:bookmarkStart w:id="0" w:name="_GoBack"/>
+      <w:bookmarkEnd w:id="0"/>
+    </w:p>
+    <w:p>
+      <w:pPr>
         <w:contextualSpacing/>
+        <w:rPr>
+          <w:rFonts w:ascii="Times New Roman" w:hAnsi="Times New Roman" w:cs="Times New Roman"/>
+          <w:sz w:val="24"/>
+          <w:szCs w:val="24"/>
+        </w:rPr>
       </w:pPr>
     </w:p>
     <w:p>
       <w:pPr>
         <w:contextualSpacing/>
-      </w:pPr>
-    </w:p>
-    <w:p>
-      <w:pPr>
-        <w:contextualSpacing/>
+        <w:rPr>
+          <w:rFonts w:ascii="Times New Roman" w:hAnsi="Times New Roman" w:cs="Times New Roman"/>
+          <w:sz w:val="24"/>
+          <w:szCs w:val="24"/>
+        </w:rPr>
       </w:pPr>
     </w:p>
     <w:p>
       <w:pPr>
         <w:spacing w:after="0"/>
         <w:rPr>
-          <w:sz w:val="18"/>
-          <w:szCs w:val="18"/>
+          <w:rFonts w:ascii="Times New Roman" w:hAnsi="Times New Roman" w:cs="Times New Roman"/>
+          <w:sz w:val="24"/>
+          <w:szCs w:val="24"/>
         </w:rPr>
       </w:pPr>
     </w:p>
@@ -1993,15 +2612,18 @@
         <w:ind w:left="360"/>
         <w:jc w:val="center"/>
         <w:rPr>
-          <w:sz w:val="18"/>
-          <w:szCs w:val="18"/>
-        </w:rPr>
-      </w:pPr>
-      <w:r>
-        <w:rPr>
+          <w:rFonts w:ascii="Times New Roman" w:hAnsi="Times New Roman" w:cs="Times New Roman"/>
+          <w:sz w:val="24"/>
+          <w:szCs w:val="24"/>
+        </w:rPr>
+      </w:pPr>
+      <w:r>
+        <w:rPr>
+          <w:rFonts w:ascii="Times New Roman" w:hAnsi="Times New Roman" w:cs="Times New Roman"/>
           <w:noProof/>
-        </w:rPr>
-        <w:lastRenderedPageBreak/>
+          <w:sz w:val="24"/>
+          <w:szCs w:val="24"/>
+        </w:rPr>
         <w:drawing>
           <wp:inline distT="0" distB="0" distL="0" distR="0" wp14:anchorId="03060392" wp14:editId="26BCEB70">
             <wp:extent cx="5219700" cy="2622550"/>
@@ -2043,8 +2665,9 @@
       <w:pPr>
         <w:spacing w:after="0"/>
         <w:rPr>
-          <w:sz w:val="18"/>
-          <w:szCs w:val="18"/>
+          <w:rFonts w:ascii="Times New Roman" w:hAnsi="Times New Roman" w:cs="Times New Roman"/>
+          <w:sz w:val="24"/>
+          <w:szCs w:val="24"/>
         </w:rPr>
       </w:pPr>
     </w:p>
@@ -2053,18 +2676,20 @@
         <w:spacing w:after="0"/>
         <w:jc w:val="center"/>
         <w:rPr>
+          <w:rFonts w:ascii="Times New Roman" w:hAnsi="Times New Roman" w:cs="Times New Roman"/>
           <w:b/>
           <w:color w:val="FF0000"/>
-          <w:sz w:val="28"/>
-          <w:szCs w:val="18"/>
-        </w:rPr>
-      </w:pPr>
-      <w:r>
-        <w:rPr>
+          <w:sz w:val="24"/>
+          <w:szCs w:val="24"/>
+        </w:rPr>
+      </w:pPr>
+      <w:r>
+        <w:rPr>
+          <w:rFonts w:ascii="Times New Roman" w:hAnsi="Times New Roman" w:cs="Times New Roman"/>
           <w:b/>
           <w:color w:val="FF0000"/>
-          <w:sz w:val="28"/>
-          <w:szCs w:val="18"/>
+          <w:sz w:val="24"/>
+          <w:szCs w:val="24"/>
         </w:rPr>
         <w:t>You may now user Collaborative Platform</w:t>
       </w:r>
@@ -2074,10 +2699,11 @@
         <w:spacing w:after="0"/>
         <w:jc w:val="center"/>
         <w:rPr>
+          <w:rFonts w:ascii="Times New Roman" w:hAnsi="Times New Roman" w:cs="Times New Roman"/>
           <w:b/>
           <w:color w:val="FF0000"/>
-          <w:sz w:val="28"/>
-          <w:szCs w:val="18"/>
+          <w:sz w:val="24"/>
+          <w:szCs w:val="24"/>
         </w:rPr>
       </w:pPr>
     </w:p>
@@ -2209,7 +2835,7 @@
                           </a:solidFill>
                           <a:extLst>
                             <a:ext uri="{91240B29-F687-4f45-9708-019B960494DF}">
-                              <a14:hiddenLine xmlns:a14="http://schemas.microsoft.com/office/drawing/2010/main" xmlns:w="http://schemas.openxmlformats.org/wordprocessingml/2006/main" xmlns:w10="urn:schemas-microsoft-com:office:word" xmlns:v="urn:schemas-microsoft-com:vml" xmlns:o="urn:schemas-microsoft-com:office:office" xmlns:mv="urn:schemas-microsoft-com:mac:vml" xmlns:mo="http://schemas.microsoft.com/office/mac/office/2008/main" xmlns="" w="9525">
+                              <a14:hiddenLine xmlns="" xmlns:mo="http://schemas.microsoft.com/office/mac/office/2008/main" xmlns:mv="urn:schemas-microsoft-com:mac:vml" xmlns:o="urn:schemas-microsoft-com:office:office" xmlns:v="urn:schemas-microsoft-com:vml" xmlns:w10="urn:schemas-microsoft-com:office:word" xmlns:w="http://schemas.openxmlformats.org/wordprocessingml/2006/main" xmlns:a14="http://schemas.microsoft.com/office/drawing/2010/main" w="9525">
                                 <a:solidFill>
                                   <a:srgbClr val="000000"/>
                                 </a:solidFill>
@@ -2244,7 +2870,7 @@
                                 <w:rPr>
                                   <w:noProof/>
                                 </w:rPr>
-                                <w:t>2</w:t>
+                                <w:t>4</w:t>
                               </w:r>
                               <w:r>
                                 <w:rPr>
@@ -2297,7 +2923,7 @@
                           <w:rPr>
                             <w:noProof/>
                           </w:rPr>
-                          <w:t>2</w:t>
+                          <w:t>4</w:t>
                         </w:r>
                         <w:r>
                           <w:rPr>
@@ -2664,7 +3290,7 @@
   <w:abstractNum w:abstractNumId="3">
     <w:nsid w:val="71E35629"/>
     <w:multiLevelType w:val="hybridMultilevel"/>
-    <w:tmpl w:val="643A8282"/>
+    <w:tmpl w:val="0D7C98B2"/>
     <w:lvl w:ilvl="0" w:tplc="0409000F">
       <w:start w:val="1"/>
       <w:numFmt w:val="decimal"/>
@@ -2674,9 +3300,9 @@
         <w:ind w:left="720" w:hanging="360"/>
       </w:pPr>
     </w:lvl>
-    <w:lvl w:ilvl="1" w:tplc="04090019">
+    <w:lvl w:ilvl="1" w:tplc="0409000F">
       <w:start w:val="1"/>
-      <w:numFmt w:val="lowerLetter"/>
+      <w:numFmt w:val="decimal"/>
       <w:lvlText w:val="%2."/>
       <w:lvlJc w:val="left"/>
       <w:pPr>
@@ -3572,7 +4198,7 @@
 </file>
 
 <file path=customXml/itemProps1.xml><?xml version="1.0" encoding="utf-8"?>
-<ds:datastoreItem xmlns:ds="http://schemas.openxmlformats.org/officeDocument/2006/customXml" ds:itemID="{02C85AD9-B8F7-4F48-B516-38B0F9E14072}">
+<ds:datastoreItem xmlns:ds="http://schemas.openxmlformats.org/officeDocument/2006/customXml" ds:itemID="{A57A0D8B-E925-4372-99EF-D54CB08FB6D7}">
   <ds:schemaRefs>
     <ds:schemaRef ds:uri="http://schemas.openxmlformats.org/officeDocument/2006/bibliography"/>
   </ds:schemaRefs>

</xml_diff>

<commit_message>
Corrected email set up in the installation guide
</commit_message>
<xml_diff>
--- a/Code/Installation Guide.docx
+++ b/Code/Installation Guide.docx
@@ -211,16 +211,8 @@
                                 <w:sz w:val="28"/>
                               </w:rPr>
                               <w:tab/>
-                              <w:t xml:space="preserve">Jorge </w:t>
+                              <w:t>Jorge Travieso</w:t>
                             </w:r>
-                            <w:proofErr w:type="spellStart"/>
-                            <w:r>
-                              <w:rPr>
-                                <w:sz w:val="28"/>
-                              </w:rPr>
-                              <w:t>Travieso</w:t>
-                            </w:r>
-                            <w:proofErr w:type="spellEnd"/>
                           </w:p>
                           <w:p>
                             <w:pPr>
@@ -327,16 +319,8 @@
                           <w:sz w:val="28"/>
                         </w:rPr>
                         <w:tab/>
-                        <w:t xml:space="preserve">Jorge </w:t>
+                        <w:t>Jorge Travieso</w:t>
                       </w:r>
-                      <w:proofErr w:type="spellStart"/>
-                      <w:r>
-                        <w:rPr>
-                          <w:sz w:val="28"/>
-                        </w:rPr>
-                        <w:t>Travieso</w:t>
-                      </w:r>
-                      <w:proofErr w:type="spellEnd"/>
                     </w:p>
                     <w:p>
                       <w:pPr>
@@ -491,16 +475,8 @@
                               <w:rPr>
                                 <w:sz w:val="28"/>
                               </w:rPr>
-                              <w:t xml:space="preserve">Steven </w:t>
+                              <w:t>Steven Sanabria</w:t>
                             </w:r>
-                            <w:proofErr w:type="spellStart"/>
-                            <w:r>
-                              <w:rPr>
-                                <w:sz w:val="28"/>
-                              </w:rPr>
-                              <w:t>Sanabria</w:t>
-                            </w:r>
-                            <w:proofErr w:type="spellEnd"/>
                           </w:p>
                           <w:p>
                             <w:pPr>
@@ -547,16 +523,8 @@
                               <w:rPr>
                                 <w:sz w:val="28"/>
                               </w:rPr>
-                              <w:t xml:space="preserve">Nicholas </w:t>
+                              <w:t>Nicholas Madariaga</w:t>
                             </w:r>
-                            <w:proofErr w:type="spellStart"/>
-                            <w:r>
-                              <w:rPr>
-                                <w:sz w:val="28"/>
-                              </w:rPr>
-                              <w:t>Madariaga</w:t>
-                            </w:r>
-                            <w:proofErr w:type="spellEnd"/>
                           </w:p>
                           <w:p>
                             <w:pPr>
@@ -695,16 +663,8 @@
                         <w:rPr>
                           <w:sz w:val="28"/>
                         </w:rPr>
-                        <w:t xml:space="preserve">Steven </w:t>
+                        <w:t>Steven Sanabria</w:t>
                       </w:r>
-                      <w:proofErr w:type="spellStart"/>
-                      <w:r>
-                        <w:rPr>
-                          <w:sz w:val="28"/>
-                        </w:rPr>
-                        <w:t>Sanabria</w:t>
-                      </w:r>
-                      <w:proofErr w:type="spellEnd"/>
                     </w:p>
                     <w:p>
                       <w:pPr>
@@ -751,16 +711,8 @@
                         <w:rPr>
                           <w:sz w:val="28"/>
                         </w:rPr>
-                        <w:t xml:space="preserve">Nicholas </w:t>
+                        <w:t>Nicholas Madariaga</w:t>
                       </w:r>
-                      <w:proofErr w:type="spellStart"/>
-                      <w:r>
-                        <w:rPr>
-                          <w:sz w:val="28"/>
-                        </w:rPr>
-                        <w:t>Madariaga</w:t>
-                      </w:r>
-                      <w:proofErr w:type="spellEnd"/>
                     </w:p>
                     <w:p>
                       <w:pPr>
@@ -1122,25 +1074,7 @@
           <w:sz w:val="24"/>
           <w:szCs w:val="24"/>
         </w:rPr>
-        <w:t xml:space="preserve"> a web server stack with apache and </w:t>
-      </w:r>
-      <w:proofErr w:type="spellStart"/>
-      <w:r>
-        <w:rPr>
-          <w:rFonts w:ascii="Times New Roman" w:hAnsi="Times New Roman" w:cs="Times New Roman"/>
-          <w:sz w:val="24"/>
-          <w:szCs w:val="24"/>
-        </w:rPr>
-        <w:t>mysql</w:t>
-      </w:r>
-      <w:proofErr w:type="spellEnd"/>
-      <w:r>
-        <w:rPr>
-          <w:rFonts w:ascii="Times New Roman" w:hAnsi="Times New Roman" w:cs="Times New Roman"/>
-          <w:sz w:val="24"/>
-          <w:szCs w:val="24"/>
-        </w:rPr>
-        <w:t xml:space="preserve"> server.</w:t>
+        <w:t xml:space="preserve"> a web server stack with apache and mysql server.</w:t>
       </w:r>
     </w:p>
     <w:p>
@@ -1186,18 +1120,8 @@
           <w:sz w:val="24"/>
           <w:szCs w:val="24"/>
         </w:rPr>
-        <w:t>When running locally for windows usually it is in the root of C</w:t>
-      </w:r>
-      <w:proofErr w:type="gramStart"/>
-      <w:r>
-        <w:rPr>
-          <w:rFonts w:ascii="Times New Roman" w:hAnsi="Times New Roman" w:cs="Times New Roman"/>
-          <w:sz w:val="24"/>
-          <w:szCs w:val="24"/>
-        </w:rPr>
-        <w:t>:/</w:t>
-      </w:r>
-      <w:proofErr w:type="gramEnd"/>
+        <w:t>When running locally for windows usually it is in the root of C:/</w:t>
+      </w:r>
     </w:p>
     <w:p>
       <w:pPr>
@@ -1219,18 +1143,8 @@
           <w:sz w:val="24"/>
           <w:szCs w:val="24"/>
         </w:rPr>
-        <w:t>When running locally for mac usually in Applications/XAMPP/</w:t>
-      </w:r>
-      <w:proofErr w:type="spellStart"/>
-      <w:r>
-        <w:rPr>
-          <w:rFonts w:ascii="Times New Roman" w:hAnsi="Times New Roman" w:cs="Times New Roman"/>
-          <w:sz w:val="24"/>
-          <w:szCs w:val="24"/>
-        </w:rPr>
-        <w:t>htdocs</w:t>
-      </w:r>
-      <w:proofErr w:type="spellEnd"/>
+        <w:t>When running locally for mac usually in Applications/XAMPP/htdocs</w:t>
+      </w:r>
     </w:p>
     <w:p>
       <w:pPr>
@@ -1338,69 +1252,15 @@
           <w:sz w:val="24"/>
           <w:szCs w:val="24"/>
         </w:rPr>
-        <w:t xml:space="preserve">Create a database named </w:t>
-      </w:r>
-      <w:proofErr w:type="spellStart"/>
-      <w:r>
-        <w:rPr>
-          <w:rFonts w:ascii="Times New Roman" w:hAnsi="Times New Roman" w:cs="Times New Roman"/>
-          <w:sz w:val="24"/>
-          <w:szCs w:val="24"/>
-        </w:rPr>
-        <w:t>coplat</w:t>
-      </w:r>
-      <w:proofErr w:type="spellEnd"/>
-      <w:r>
-        <w:rPr>
-          <w:rFonts w:ascii="Times New Roman" w:hAnsi="Times New Roman" w:cs="Times New Roman"/>
-          <w:sz w:val="24"/>
-          <w:szCs w:val="24"/>
-        </w:rPr>
-        <w:t xml:space="preserve"> and import </w:t>
-      </w:r>
-      <w:proofErr w:type="spellStart"/>
-      <w:r>
-        <w:rPr>
-          <w:rFonts w:ascii="Times New Roman" w:hAnsi="Times New Roman" w:cs="Times New Roman"/>
-          <w:sz w:val="24"/>
-          <w:szCs w:val="24"/>
-        </w:rPr>
-        <w:t>coplat</w:t>
-      </w:r>
-      <w:r>
-        <w:rPr>
-          <w:rFonts w:ascii="Times New Roman" w:hAnsi="Times New Roman" w:cs="Times New Roman"/>
-          <w:sz w:val="24"/>
-          <w:szCs w:val="24"/>
-        </w:rPr>
-        <w:t>.sql</w:t>
-      </w:r>
-      <w:proofErr w:type="spellEnd"/>
-      <w:r>
-        <w:rPr>
-          <w:rFonts w:ascii="Times New Roman" w:hAnsi="Times New Roman" w:cs="Times New Roman"/>
-          <w:sz w:val="24"/>
-          <w:szCs w:val="24"/>
-        </w:rPr>
-        <w:t xml:space="preserve"> script in the server </w:t>
-      </w:r>
-      <w:proofErr w:type="spellStart"/>
-      <w:r>
-        <w:rPr>
-          <w:rFonts w:ascii="Times New Roman" w:hAnsi="Times New Roman" w:cs="Times New Roman"/>
-          <w:sz w:val="24"/>
-          <w:szCs w:val="24"/>
-        </w:rPr>
-        <w:t>phpMyAdmin</w:t>
-      </w:r>
-      <w:proofErr w:type="spellEnd"/>
-      <w:r>
-        <w:rPr>
-          <w:rFonts w:ascii="Times New Roman" w:hAnsi="Times New Roman" w:cs="Times New Roman"/>
-          <w:sz w:val="24"/>
-          <w:szCs w:val="24"/>
-        </w:rPr>
-        <w:t xml:space="preserve"> portal</w:t>
+        <w:t>Create a database named coplat and import coplat</w:t>
+      </w:r>
+      <w:r>
+        <w:rPr>
+          <w:rFonts w:ascii="Times New Roman" w:hAnsi="Times New Roman" w:cs="Times New Roman"/>
+          <w:sz w:val="24"/>
+          <w:szCs w:val="24"/>
+        </w:rPr>
+        <w:t>.sql script in the server phpMyAdmin portal</w:t>
       </w:r>
       <w:r>
         <w:rPr>
@@ -1439,61 +1299,15 @@
           <w:sz w:val="24"/>
           <w:szCs w:val="24"/>
         </w:rPr>
-        <w:t xml:space="preserve">ration of the </w:t>
-      </w:r>
-      <w:proofErr w:type="spellStart"/>
-      <w:r>
-        <w:rPr>
-          <w:rFonts w:ascii="Times New Roman" w:hAnsi="Times New Roman" w:cs="Times New Roman"/>
-          <w:sz w:val="24"/>
-          <w:szCs w:val="24"/>
-        </w:rPr>
-        <w:t>coplat</w:t>
-      </w:r>
-      <w:proofErr w:type="spellEnd"/>
-      <w:r>
-        <w:rPr>
-          <w:rFonts w:ascii="Times New Roman" w:hAnsi="Times New Roman" w:cs="Times New Roman"/>
-          <w:sz w:val="24"/>
-          <w:szCs w:val="24"/>
-        </w:rPr>
-        <w:t>/protected/</w:t>
-      </w:r>
-      <w:proofErr w:type="spellStart"/>
-      <w:r>
-        <w:rPr>
-          <w:rFonts w:ascii="Times New Roman" w:hAnsi="Times New Roman" w:cs="Times New Roman"/>
-          <w:sz w:val="24"/>
-          <w:szCs w:val="24"/>
-        </w:rPr>
-        <w:t>config</w:t>
-      </w:r>
-      <w:proofErr w:type="spellEnd"/>
-      <w:r>
-        <w:rPr>
-          <w:rFonts w:ascii="Times New Roman" w:hAnsi="Times New Roman" w:cs="Times New Roman"/>
-          <w:sz w:val="24"/>
-          <w:szCs w:val="24"/>
-        </w:rPr>
-        <w:t>/</w:t>
-      </w:r>
-      <w:proofErr w:type="spellStart"/>
-      <w:r>
-        <w:rPr>
-          <w:rFonts w:ascii="Times New Roman" w:hAnsi="Times New Roman" w:cs="Times New Roman"/>
-          <w:sz w:val="24"/>
-          <w:szCs w:val="24"/>
-        </w:rPr>
-        <w:t>main.php</w:t>
-      </w:r>
-      <w:proofErr w:type="spellEnd"/>
-      <w:r>
-        <w:rPr>
-          <w:rFonts w:ascii="Times New Roman" w:hAnsi="Times New Roman" w:cs="Times New Roman"/>
-          <w:sz w:val="24"/>
-          <w:szCs w:val="24"/>
-        </w:rPr>
-        <w:t xml:space="preserve"> file to match the MySQL server configuration (password for root)</w:t>
+        <w:t>ration of the coplat</w:t>
+      </w:r>
+      <w:r>
+        <w:rPr>
+          <w:rFonts w:ascii="Times New Roman" w:hAnsi="Times New Roman" w:cs="Times New Roman"/>
+          <w:sz w:val="24"/>
+          <w:szCs w:val="24"/>
+        </w:rPr>
+        <w:t>/protected/config/main.php file to match the MySQL server configuration (password for root)</w:t>
       </w:r>
     </w:p>
     <w:p>
@@ -1630,25 +1444,7 @@
           <w:sz w:val="24"/>
           <w:szCs w:val="24"/>
         </w:rPr>
-        <w:t xml:space="preserve">: </w:t>
-      </w:r>
-      <w:proofErr w:type="spellStart"/>
-      <w:r>
-        <w:rPr>
-          <w:rFonts w:ascii="Times New Roman" w:hAnsi="Times New Roman" w:cs="Times New Roman"/>
-          <w:sz w:val="24"/>
-          <w:szCs w:val="24"/>
-        </w:rPr>
-        <w:t>main.php</w:t>
-      </w:r>
-      <w:proofErr w:type="spellEnd"/>
-      <w:r>
-        <w:rPr>
-          <w:rFonts w:ascii="Times New Roman" w:hAnsi="Times New Roman" w:cs="Times New Roman"/>
-          <w:sz w:val="24"/>
-          <w:szCs w:val="24"/>
-        </w:rPr>
-        <w:t xml:space="preserve"> screenshot</w:t>
+        <w:t>: main.php screenshot</w:t>
       </w:r>
     </w:p>
     <w:p>
@@ -1703,16 +1499,7 @@
           <w:sz w:val="24"/>
           <w:szCs w:val="24"/>
         </w:rPr>
-        <w:t xml:space="preserve">There 2 jobs currently running </w:t>
-      </w:r>
-      <w:proofErr w:type="spellStart"/>
-      <w:r>
-        <w:rPr>
-          <w:rFonts w:ascii="Times New Roman" w:hAnsi="Times New Roman" w:cs="Times New Roman"/>
-          <w:sz w:val="24"/>
-          <w:szCs w:val="24"/>
-        </w:rPr>
-        <w:t>cron</w:t>
+        <w:t>There 2 jobs currently running cron</w:t>
       </w:r>
       <w:r>
         <w:rPr>
@@ -1722,7 +1509,6 @@
         </w:rPr>
         <w:t>tab</w:t>
       </w:r>
-      <w:proofErr w:type="spellEnd"/>
       <w:r>
         <w:rPr>
           <w:rFonts w:ascii="Times New Roman" w:hAnsi="Times New Roman" w:cs="Times New Roman"/>
@@ -1784,25 +1570,7 @@
           <w:szCs w:val="24"/>
         </w:rPr>
         <w:tab/>
-        <w:t xml:space="preserve">0 0 * * * </w:t>
-      </w:r>
-      <w:proofErr w:type="spellStart"/>
-      <w:r>
-        <w:rPr>
-          <w:rFonts w:ascii="Times New Roman" w:hAnsi="Times New Roman" w:cs="Times New Roman"/>
-          <w:sz w:val="24"/>
-          <w:szCs w:val="24"/>
-        </w:rPr>
-        <w:t>wget</w:t>
-      </w:r>
-      <w:proofErr w:type="spellEnd"/>
-      <w:r>
-        <w:rPr>
-          <w:rFonts w:ascii="Times New Roman" w:hAnsi="Times New Roman" w:cs="Times New Roman"/>
-          <w:sz w:val="24"/>
-          <w:szCs w:val="24"/>
-        </w:rPr>
-        <w:t xml:space="preserve"> http://cp-dev.cis.fiu.edu/coplat/index.php/home/adminHome?r=Import/import</w:t>
+        <w:t>0 0 * * * wget http://cp-dev.cis.fiu.edu/coplat/index.php/home/adminHome?r=Import/import</w:t>
       </w:r>
     </w:p>
     <w:p>
@@ -1848,25 +1616,7 @@
           <w:sz w:val="24"/>
           <w:szCs w:val="24"/>
         </w:rPr>
-        <w:t xml:space="preserve">*/20 * * * * </w:t>
-      </w:r>
-      <w:proofErr w:type="spellStart"/>
-      <w:r>
-        <w:rPr>
-          <w:rFonts w:ascii="Times New Roman" w:hAnsi="Times New Roman" w:cs="Times New Roman"/>
-          <w:sz w:val="24"/>
-          <w:szCs w:val="24"/>
-        </w:rPr>
-        <w:t>wget</w:t>
-      </w:r>
-      <w:proofErr w:type="spellEnd"/>
-      <w:r>
-        <w:rPr>
-          <w:rFonts w:ascii="Times New Roman" w:hAnsi="Times New Roman" w:cs="Times New Roman"/>
-          <w:sz w:val="24"/>
-          <w:szCs w:val="24"/>
-        </w:rPr>
-        <w:t xml:space="preserve"> http://cp-dev.cis.fiu.edu/coplat/index.php/ticket/AutomaticReassignBySystem</w:t>
+        <w:t>*/20 * * * * wget http://cp-dev.cis.fiu.edu/coplat/index.php/ticket/AutomaticReassignBySystem</w:t>
       </w:r>
     </w:p>
     <w:p>
@@ -1898,25 +1648,7 @@
           <w:sz w:val="24"/>
           <w:szCs w:val="24"/>
         </w:rPr>
-        <w:t xml:space="preserve">If the main URL changes, please use the following </w:t>
-      </w:r>
-      <w:proofErr w:type="spellStart"/>
-      <w:r>
-        <w:rPr>
-          <w:rFonts w:ascii="Times New Roman" w:hAnsi="Times New Roman" w:cs="Times New Roman"/>
-          <w:sz w:val="24"/>
-          <w:szCs w:val="24"/>
-        </w:rPr>
-        <w:t>gmail</w:t>
-      </w:r>
-      <w:proofErr w:type="spellEnd"/>
-      <w:r>
-        <w:rPr>
-          <w:rFonts w:ascii="Times New Roman" w:hAnsi="Times New Roman" w:cs="Times New Roman"/>
-          <w:sz w:val="24"/>
-          <w:szCs w:val="24"/>
-        </w:rPr>
-        <w:t xml:space="preserve"> account to update it:</w:t>
+        <w:t>If the main URL changes, please use the following gmail account to update it:</w:t>
       </w:r>
     </w:p>
     <w:p>
@@ -1952,18 +1684,8 @@
           <w:sz w:val="24"/>
           <w:szCs w:val="24"/>
         </w:rPr>
-        <w:t xml:space="preserve">Password: </w:t>
-      </w:r>
-      <w:proofErr w:type="spellStart"/>
-      <w:r>
-        <w:rPr>
-          <w:rFonts w:ascii="Times New Roman" w:hAnsi="Times New Roman" w:cs="Times New Roman"/>
-          <w:sz w:val="24"/>
-          <w:szCs w:val="24"/>
-        </w:rPr>
-        <w:t>collaborativeplatformfiu</w:t>
-      </w:r>
-      <w:proofErr w:type="spellEnd"/>
+        <w:t>Password: collaborativeplatformfiu</w:t>
+      </w:r>
     </w:p>
     <w:p>
       <w:pPr>
@@ -1994,7 +1716,25 @@
           <w:sz w:val="24"/>
           <w:szCs w:val="24"/>
         </w:rPr>
-        <w:t>In order to configure the apache server follow this steps:</w:t>
+        <w:t>In order to configure the apache server</w:t>
+      </w:r>
+      <w:r>
+        <w:rPr>
+          <w:rFonts w:ascii="Times New Roman" w:hAnsi="Times New Roman" w:cs="Times New Roman"/>
+          <w:sz w:val="24"/>
+          <w:szCs w:val="24"/>
+        </w:rPr>
+        <w:t xml:space="preserve"> for sending email</w:t>
+      </w:r>
+      <w:bookmarkStart w:id="0" w:name="_GoBack"/>
+      <w:bookmarkEnd w:id="0"/>
+      <w:r>
+        <w:rPr>
+          <w:rFonts w:ascii="Times New Roman" w:hAnsi="Times New Roman" w:cs="Times New Roman"/>
+          <w:sz w:val="24"/>
+          <w:szCs w:val="24"/>
+        </w:rPr>
+        <w:t xml:space="preserve"> follow this steps:</w:t>
       </w:r>
     </w:p>
     <w:p>
@@ -2016,77 +1756,23 @@
           <w:sz w:val="24"/>
           <w:szCs w:val="24"/>
         </w:rPr>
-        <w:t xml:space="preserve">Open the php.ini, if you are using </w:t>
-      </w:r>
-      <w:proofErr w:type="spellStart"/>
-      <w:r>
-        <w:rPr>
-          <w:rFonts w:ascii="Times New Roman" w:hAnsi="Times New Roman" w:cs="Times New Roman"/>
-          <w:sz w:val="24"/>
-          <w:szCs w:val="24"/>
-        </w:rPr>
-        <w:t>xamp</w:t>
-      </w:r>
-      <w:proofErr w:type="spellEnd"/>
-      <w:r>
-        <w:rPr>
-          <w:rFonts w:ascii="Times New Roman" w:hAnsi="Times New Roman" w:cs="Times New Roman"/>
-          <w:sz w:val="24"/>
-          <w:szCs w:val="24"/>
-        </w:rPr>
-        <w:t xml:space="preserve"> and windows you can find it </w:t>
-      </w:r>
-      <w:proofErr w:type="gramStart"/>
-      <w:r>
-        <w:rPr>
-          <w:rFonts w:ascii="Times New Roman" w:hAnsi="Times New Roman" w:cs="Times New Roman"/>
-          <w:sz w:val="24"/>
-          <w:szCs w:val="24"/>
-        </w:rPr>
-        <w:t xml:space="preserve">in  </w:t>
-      </w:r>
-      <w:r>
-        <w:rPr>
-          <w:rFonts w:ascii="Times New Roman" w:hAnsi="Times New Roman" w:cs="Times New Roman"/>
-          <w:sz w:val="24"/>
-          <w:szCs w:val="24"/>
-        </w:rPr>
-        <w:t>C</w:t>
-      </w:r>
-      <w:proofErr w:type="gramEnd"/>
-      <w:r>
-        <w:rPr>
-          <w:rFonts w:ascii="Times New Roman" w:hAnsi="Times New Roman" w:cs="Times New Roman"/>
-          <w:sz w:val="24"/>
-          <w:szCs w:val="24"/>
-        </w:rPr>
-        <w:t>:\xampp\php</w:t>
-      </w:r>
-      <w:r>
-        <w:rPr>
-          <w:rFonts w:ascii="Times New Roman" w:hAnsi="Times New Roman" w:cs="Times New Roman"/>
-          <w:sz w:val="24"/>
-          <w:szCs w:val="24"/>
-        </w:rPr>
-        <w:t xml:space="preserve">\php.ini; if you are using </w:t>
-      </w:r>
-      <w:proofErr w:type="spellStart"/>
-      <w:r>
-        <w:rPr>
-          <w:rFonts w:ascii="Times New Roman" w:hAnsi="Times New Roman" w:cs="Times New Roman"/>
-          <w:sz w:val="24"/>
-          <w:szCs w:val="24"/>
-        </w:rPr>
-        <w:t>linux</w:t>
-      </w:r>
-      <w:proofErr w:type="spellEnd"/>
-      <w:r>
-        <w:rPr>
-          <w:rFonts w:ascii="Times New Roman" w:hAnsi="Times New Roman" w:cs="Times New Roman"/>
-          <w:sz w:val="24"/>
-          <w:szCs w:val="24"/>
-        </w:rPr>
-        <w:t xml:space="preserve">, you can find it </w:t>
+        <w:t xml:space="preserve">Open the php.ini, if you are using xamp and windows you can find it in  </w:t>
+      </w:r>
+      <w:r>
+        <w:rPr>
+          <w:rFonts w:ascii="Times New Roman" w:hAnsi="Times New Roman" w:cs="Times New Roman"/>
+          <w:sz w:val="24"/>
+          <w:szCs w:val="24"/>
+        </w:rPr>
+        <w:t>C:\xampp\php</w:t>
+      </w:r>
+      <w:r>
+        <w:rPr>
+          <w:rFonts w:ascii="Times New Roman" w:hAnsi="Times New Roman" w:cs="Times New Roman"/>
+          <w:sz w:val="24"/>
+          <w:szCs w:val="24"/>
+        </w:rPr>
+        <w:t xml:space="preserve">\php.ini; if you are using linux, you can find it </w:t>
       </w:r>
       <w:r>
         <w:rPr>
@@ -2102,25 +1788,7 @@
           <w:sz w:val="24"/>
           <w:szCs w:val="24"/>
         </w:rPr>
-        <w:t xml:space="preserve"> /</w:t>
-      </w:r>
-      <w:proofErr w:type="spellStart"/>
-      <w:r>
-        <w:rPr>
-          <w:rFonts w:ascii="Times New Roman" w:hAnsi="Times New Roman" w:cs="Times New Roman"/>
-          <w:sz w:val="24"/>
-          <w:szCs w:val="24"/>
-        </w:rPr>
-        <w:t>etc</w:t>
-      </w:r>
-      <w:proofErr w:type="spellEnd"/>
-      <w:r>
-        <w:rPr>
-          <w:rFonts w:ascii="Times New Roman" w:hAnsi="Times New Roman" w:cs="Times New Roman"/>
-          <w:sz w:val="24"/>
-          <w:szCs w:val="24"/>
-        </w:rPr>
-        <w:t>/php.ini.</w:t>
+        <w:t xml:space="preserve"> /etc/php.ini.</w:t>
       </w:r>
       <w:r>
         <w:rPr>
@@ -2151,16 +1819,7 @@
           <w:sz w:val="24"/>
           <w:szCs w:val="24"/>
         </w:rPr>
-        <w:t>Go to the section named [mail function] and remove the character “;” from the beginning of the line that reads</w:t>
-      </w:r>
-      <w:proofErr w:type="gramStart"/>
-      <w:r>
-        <w:rPr>
-          <w:rFonts w:ascii="Times New Roman" w:hAnsi="Times New Roman" w:cs="Times New Roman"/>
-          <w:sz w:val="24"/>
-          <w:szCs w:val="24"/>
-        </w:rPr>
-        <w:t xml:space="preserve">: </w:t>
+        <w:t xml:space="preserve">Go to the section named [mail function] and remove the character “;” from the beginning of the line that reads: </w:t>
       </w:r>
       <w:r>
         <w:rPr>
@@ -2169,17 +1828,7 @@
           <w:sz w:val="24"/>
           <w:szCs w:val="24"/>
         </w:rPr>
-        <w:t>;</w:t>
-      </w:r>
-      <w:proofErr w:type="gramEnd"/>
-      <w:r>
-        <w:rPr>
-          <w:rFonts w:ascii="Times New Roman" w:hAnsi="Times New Roman" w:cs="Times New Roman"/>
-          <w:i/>
-          <w:sz w:val="24"/>
-          <w:szCs w:val="24"/>
-        </w:rPr>
-        <w:t>SMTP = localhost</w:t>
+        <w:t>;SMTP = localhost</w:t>
       </w:r>
       <w:r>
         <w:rPr>
@@ -2210,16 +1859,7 @@
           <w:sz w:val="24"/>
           <w:szCs w:val="24"/>
         </w:rPr>
-        <w:t>Remove the character “;” from the beginning of the line that reads</w:t>
-      </w:r>
-      <w:proofErr w:type="gramStart"/>
-      <w:r>
-        <w:rPr>
-          <w:rFonts w:ascii="Times New Roman" w:hAnsi="Times New Roman" w:cs="Times New Roman"/>
-          <w:sz w:val="24"/>
-          <w:szCs w:val="24"/>
-        </w:rPr>
-        <w:t xml:space="preserve">: </w:t>
+        <w:t xml:space="preserve">Remove the character “;” from the beginning of the line that reads: </w:t>
       </w:r>
       <w:r>
         <w:rPr>
@@ -2228,28 +1868,7 @@
           <w:sz w:val="24"/>
           <w:szCs w:val="24"/>
         </w:rPr>
-        <w:t>;</w:t>
-      </w:r>
-      <w:proofErr w:type="spellStart"/>
-      <w:proofErr w:type="gramEnd"/>
-      <w:r>
-        <w:rPr>
-          <w:rFonts w:ascii="Times New Roman" w:hAnsi="Times New Roman" w:cs="Times New Roman"/>
-          <w:i/>
-          <w:sz w:val="24"/>
-          <w:szCs w:val="24"/>
-        </w:rPr>
-        <w:t>smtp_port</w:t>
-      </w:r>
-      <w:proofErr w:type="spellEnd"/>
-      <w:r>
-        <w:rPr>
-          <w:rFonts w:ascii="Times New Roman" w:hAnsi="Times New Roman" w:cs="Times New Roman"/>
-          <w:i/>
-          <w:sz w:val="24"/>
-          <w:szCs w:val="24"/>
-        </w:rPr>
-        <w:t xml:space="preserve"> = 25</w:t>
+        <w:t>;smtp_port = 25</w:t>
       </w:r>
       <w:r>
         <w:rPr>
@@ -2282,16 +1901,7 @@
           <w:sz w:val="24"/>
           <w:szCs w:val="24"/>
         </w:rPr>
-        <w:t>Remove the character “;” from the beginning of the line that reads</w:t>
-      </w:r>
-      <w:proofErr w:type="gramStart"/>
-      <w:r>
-        <w:rPr>
-          <w:rFonts w:ascii="Times New Roman" w:hAnsi="Times New Roman" w:cs="Times New Roman"/>
-          <w:sz w:val="24"/>
-          <w:szCs w:val="24"/>
-        </w:rPr>
-        <w:t xml:space="preserve">: </w:t>
+        <w:t xml:space="preserve">Remove the character “;” from the beginning of the line that reads: </w:t>
       </w:r>
       <w:r>
         <w:rPr>
@@ -2300,10 +1910,8 @@
           <w:sz w:val="24"/>
           <w:szCs w:val="24"/>
         </w:rPr>
-        <w:t>;</w:t>
-      </w:r>
-      <w:proofErr w:type="spellStart"/>
-      <w:proofErr w:type="gramEnd"/>
+        <w:t xml:space="preserve">;sendmail_path = /usr/sbin/sendmail –t </w:t>
+      </w:r>
       <w:r>
         <w:rPr>
           <w:rFonts w:ascii="Times New Roman" w:hAnsi="Times New Roman" w:cs="Times New Roman"/>
@@ -2311,9 +1919,8 @@
           <w:sz w:val="24"/>
           <w:szCs w:val="24"/>
         </w:rPr>
-        <w:t>sendmail_path</w:t>
-      </w:r>
-      <w:proofErr w:type="spellEnd"/>
+        <w:t>–</w:t>
+      </w:r>
       <w:r>
         <w:rPr>
           <w:rFonts w:ascii="Times New Roman" w:hAnsi="Times New Roman" w:cs="Times New Roman"/>
@@ -2321,9 +1928,8 @@
           <w:sz w:val="24"/>
           <w:szCs w:val="24"/>
         </w:rPr>
-        <w:t xml:space="preserve"> = /</w:t>
-      </w:r>
-      <w:proofErr w:type="spellStart"/>
+        <w:t>i</w:t>
+      </w:r>
       <w:r>
         <w:rPr>
           <w:rFonts w:ascii="Times New Roman" w:hAnsi="Times New Roman" w:cs="Times New Roman"/>
@@ -2331,9 +1937,24 @@
           <w:sz w:val="24"/>
           <w:szCs w:val="24"/>
         </w:rPr>
-        <w:t>usr</w:t>
-      </w:r>
-      <w:proofErr w:type="spellEnd"/>
+        <w:t xml:space="preserve"> </w:t>
+      </w:r>
+      <w:r>
+        <w:rPr>
+          <w:rFonts w:ascii="Times New Roman" w:hAnsi="Times New Roman" w:cs="Times New Roman"/>
+          <w:sz w:val="24"/>
+          <w:szCs w:val="24"/>
+        </w:rPr>
+        <w:t>(on linux).</w:t>
+      </w:r>
+      <w:r>
+        <w:rPr>
+          <w:rFonts w:ascii="Times New Roman" w:hAnsi="Times New Roman" w:cs="Times New Roman"/>
+          <w:sz w:val="24"/>
+          <w:szCs w:val="24"/>
+        </w:rPr>
+        <w:t xml:space="preserve"> On windows the sendmail_path may read: </w:t>
+      </w:r>
       <w:r>
         <w:rPr>
           <w:rFonts w:ascii="Times New Roman" w:hAnsi="Times New Roman" w:cs="Times New Roman"/>
@@ -2341,167 +1962,7 @@
           <w:sz w:val="24"/>
           <w:szCs w:val="24"/>
         </w:rPr>
-        <w:t>/</w:t>
-      </w:r>
-      <w:proofErr w:type="spellStart"/>
-      <w:r>
-        <w:rPr>
-          <w:rFonts w:ascii="Times New Roman" w:hAnsi="Times New Roman" w:cs="Times New Roman"/>
-          <w:i/>
-          <w:sz w:val="24"/>
-          <w:szCs w:val="24"/>
-        </w:rPr>
-        <w:t>sbin</w:t>
-      </w:r>
-      <w:proofErr w:type="spellEnd"/>
-      <w:r>
-        <w:rPr>
-          <w:rFonts w:ascii="Times New Roman" w:hAnsi="Times New Roman" w:cs="Times New Roman"/>
-          <w:i/>
-          <w:sz w:val="24"/>
-          <w:szCs w:val="24"/>
-        </w:rPr>
-        <w:t>/</w:t>
-      </w:r>
-      <w:proofErr w:type="spellStart"/>
-      <w:r>
-        <w:rPr>
-          <w:rFonts w:ascii="Times New Roman" w:hAnsi="Times New Roman" w:cs="Times New Roman"/>
-          <w:i/>
-          <w:sz w:val="24"/>
-          <w:szCs w:val="24"/>
-        </w:rPr>
-        <w:t>sendmail</w:t>
-      </w:r>
-      <w:proofErr w:type="spellEnd"/>
-      <w:r>
-        <w:rPr>
-          <w:rFonts w:ascii="Times New Roman" w:hAnsi="Times New Roman" w:cs="Times New Roman"/>
-          <w:i/>
-          <w:sz w:val="24"/>
-          <w:szCs w:val="24"/>
-        </w:rPr>
-        <w:t xml:space="preserve"> –t </w:t>
-      </w:r>
-      <w:r>
-        <w:rPr>
-          <w:rFonts w:ascii="Times New Roman" w:hAnsi="Times New Roman" w:cs="Times New Roman"/>
-          <w:i/>
-          <w:sz w:val="24"/>
-          <w:szCs w:val="24"/>
-        </w:rPr>
-        <w:t>–</w:t>
-      </w:r>
-      <w:proofErr w:type="spellStart"/>
-      <w:r>
-        <w:rPr>
-          <w:rFonts w:ascii="Times New Roman" w:hAnsi="Times New Roman" w:cs="Times New Roman"/>
-          <w:i/>
-          <w:sz w:val="24"/>
-          <w:szCs w:val="24"/>
-        </w:rPr>
-        <w:t>i</w:t>
-      </w:r>
-      <w:proofErr w:type="spellEnd"/>
-      <w:r>
-        <w:rPr>
-          <w:rFonts w:ascii="Times New Roman" w:hAnsi="Times New Roman" w:cs="Times New Roman"/>
-          <w:i/>
-          <w:sz w:val="24"/>
-          <w:szCs w:val="24"/>
-        </w:rPr>
-        <w:t xml:space="preserve"> </w:t>
-      </w:r>
-      <w:r>
-        <w:rPr>
-          <w:rFonts w:ascii="Times New Roman" w:hAnsi="Times New Roman" w:cs="Times New Roman"/>
-          <w:sz w:val="24"/>
-          <w:szCs w:val="24"/>
-        </w:rPr>
-        <w:t xml:space="preserve">(on </w:t>
-      </w:r>
-      <w:proofErr w:type="spellStart"/>
-      <w:r>
-        <w:rPr>
-          <w:rFonts w:ascii="Times New Roman" w:hAnsi="Times New Roman" w:cs="Times New Roman"/>
-          <w:sz w:val="24"/>
-          <w:szCs w:val="24"/>
-        </w:rPr>
-        <w:t>linux</w:t>
-      </w:r>
-      <w:proofErr w:type="spellEnd"/>
-      <w:r>
-        <w:rPr>
-          <w:rFonts w:ascii="Times New Roman" w:hAnsi="Times New Roman" w:cs="Times New Roman"/>
-          <w:sz w:val="24"/>
-          <w:szCs w:val="24"/>
-        </w:rPr>
-        <w:t>).</w:t>
-      </w:r>
-      <w:r>
-        <w:rPr>
-          <w:rFonts w:ascii="Times New Roman" w:hAnsi="Times New Roman" w:cs="Times New Roman"/>
-          <w:sz w:val="24"/>
-          <w:szCs w:val="24"/>
-        </w:rPr>
-        <w:t xml:space="preserve"> On windows the </w:t>
-      </w:r>
-      <w:proofErr w:type="spellStart"/>
-      <w:r>
-        <w:rPr>
-          <w:rFonts w:ascii="Times New Roman" w:hAnsi="Times New Roman" w:cs="Times New Roman"/>
-          <w:sz w:val="24"/>
-          <w:szCs w:val="24"/>
-        </w:rPr>
-        <w:t>sendmail_path</w:t>
-      </w:r>
-      <w:proofErr w:type="spellEnd"/>
-      <w:r>
-        <w:rPr>
-          <w:rFonts w:ascii="Times New Roman" w:hAnsi="Times New Roman" w:cs="Times New Roman"/>
-          <w:sz w:val="24"/>
-          <w:szCs w:val="24"/>
-        </w:rPr>
-        <w:t xml:space="preserve"> may read</w:t>
-      </w:r>
-      <w:proofErr w:type="gramStart"/>
-      <w:r>
-        <w:rPr>
-          <w:rFonts w:ascii="Times New Roman" w:hAnsi="Times New Roman" w:cs="Times New Roman"/>
-          <w:sz w:val="24"/>
-          <w:szCs w:val="24"/>
-        </w:rPr>
-        <w:t xml:space="preserve">: </w:t>
-      </w:r>
-      <w:r>
-        <w:rPr>
-          <w:rFonts w:ascii="Times New Roman" w:hAnsi="Times New Roman" w:cs="Times New Roman"/>
-          <w:i/>
-          <w:sz w:val="24"/>
-          <w:szCs w:val="24"/>
-        </w:rPr>
-        <w:t>;</w:t>
-      </w:r>
-      <w:proofErr w:type="spellStart"/>
-      <w:proofErr w:type="gramEnd"/>
-      <w:r>
-        <w:rPr>
-          <w:rFonts w:ascii="Times New Roman" w:hAnsi="Times New Roman" w:cs="Times New Roman"/>
-          <w:i/>
-          <w:sz w:val="24"/>
-          <w:szCs w:val="24"/>
-        </w:rPr>
-        <w:t>sendmail_path</w:t>
-      </w:r>
-      <w:proofErr w:type="spellEnd"/>
-      <w:r>
-        <w:rPr>
-          <w:rFonts w:ascii="Times New Roman" w:hAnsi="Times New Roman" w:cs="Times New Roman"/>
-          <w:i/>
-          <w:sz w:val="24"/>
-          <w:szCs w:val="24"/>
-        </w:rPr>
-        <w:t>="C:\xampp\mailtodisk\mailtodisk.exe"</w:t>
+        <w:t>;sendmail_path="C:\xampp\mailtodisk\mailtodisk.exe"</w:t>
       </w:r>
       <w:r>
         <w:rPr>
@@ -2551,30 +2012,8 @@
           <w:sz w:val="24"/>
           <w:szCs w:val="24"/>
         </w:rPr>
-        <w:t>;</w:t>
-      </w:r>
-      <w:proofErr w:type="spellStart"/>
-      <w:r>
-        <w:rPr>
-          <w:rFonts w:ascii="Times New Roman" w:hAnsi="Times New Roman" w:cs="Times New Roman"/>
-          <w:i/>
-          <w:sz w:val="24"/>
-          <w:szCs w:val="24"/>
-        </w:rPr>
-        <w:t>mail.add_x_header</w:t>
-      </w:r>
-      <w:proofErr w:type="spellEnd"/>
-      <w:r>
-        <w:rPr>
-          <w:rFonts w:ascii="Times New Roman" w:hAnsi="Times New Roman" w:cs="Times New Roman"/>
-          <w:i/>
-          <w:sz w:val="24"/>
-          <w:szCs w:val="24"/>
-        </w:rPr>
-        <w:t>=On</w:t>
-      </w:r>
-      <w:bookmarkStart w:id="0" w:name="_GoBack"/>
-      <w:bookmarkEnd w:id="0"/>
+        <w:t>;mail.add_x_header=On</w:t>
+      </w:r>
     </w:p>
     <w:p>
       <w:pPr>
@@ -2835,7 +2274,7 @@
                           </a:solidFill>
                           <a:extLst>
                             <a:ext uri="{91240B29-F687-4f45-9708-019B960494DF}">
-                              <a14:hiddenLine xmlns="" xmlns:mo="http://schemas.microsoft.com/office/mac/office/2008/main" xmlns:mv="urn:schemas-microsoft-com:mac:vml" xmlns:o="urn:schemas-microsoft-com:office:office" xmlns:v="urn:schemas-microsoft-com:vml" xmlns:w10="urn:schemas-microsoft-com:office:word" xmlns:w="http://schemas.openxmlformats.org/wordprocessingml/2006/main" xmlns:a14="http://schemas.microsoft.com/office/drawing/2010/main" w="9525">
+                              <a14:hiddenLine xmlns:a14="http://schemas.microsoft.com/office/drawing/2010/main" xmlns:w="http://schemas.openxmlformats.org/wordprocessingml/2006/main" xmlns:w10="urn:schemas-microsoft-com:office:word" xmlns:v="urn:schemas-microsoft-com:vml" xmlns:o="urn:schemas-microsoft-com:office:office" xmlns:mv="urn:schemas-microsoft-com:mac:vml" xmlns:mo="http://schemas.microsoft.com/office/mac/office/2008/main" xmlns="" w="9525">
                                 <a:solidFill>
                                   <a:srgbClr val="000000"/>
                                 </a:solidFill>
@@ -2870,7 +2309,7 @@
                                 <w:rPr>
                                   <w:noProof/>
                                 </w:rPr>
-                                <w:t>4</w:t>
+                                <w:t>3</w:t>
                               </w:r>
                               <w:r>
                                 <w:rPr>
@@ -2923,7 +2362,7 @@
                           <w:rPr>
                             <w:noProof/>
                           </w:rPr>
-                          <w:t>4</w:t>
+                          <w:t>3</w:t>
                         </w:r>
                         <w:r>
                           <w:rPr>
@@ -4198,7 +3637,7 @@
 </file>
 
 <file path=customXml/itemProps1.xml><?xml version="1.0" encoding="utf-8"?>
-<ds:datastoreItem xmlns:ds="http://schemas.openxmlformats.org/officeDocument/2006/customXml" ds:itemID="{A57A0D8B-E925-4372-99EF-D54CB08FB6D7}">
+<ds:datastoreItem xmlns:ds="http://schemas.openxmlformats.org/officeDocument/2006/customXml" ds:itemID="{8FA506E5-1FE0-45D9-A2E7-94A9C9974A70}">
   <ds:schemaRefs>
     <ds:schemaRef ds:uri="http://schemas.openxmlformats.org/officeDocument/2006/bibliography"/>
   </ds:schemaRefs>

</xml_diff>